<commit_message>
feat: introduce complete final research report in Markdown and implement a GitHub Actions CI workflow.
</commit_message>
<xml_diff>
--- a/INFORME_FINAL_INVESTIGACION.docx
+++ b/INFORME_FINAL_INVESTIGACION.docx
@@ -14078,17 +14078,26 @@
     </w:p>
     <w:bookmarkEnd w:id="105"/>
     <w:bookmarkEnd w:id="106"/>
-    <w:bookmarkStart w:id="107" w:name="limitaciones-del-estudio"/>
+    <w:bookmarkStart w:id="107" w:name="extensiones-y-valor-agregado"/>
     <w:p>
       <w:pPr>
         <w:pStyle w:val="Heading2"/>
       </w:pPr>
       <w:r>
-        <w:t xml:space="preserve">6.3. Limitaciones del Estudio</w:t>
-      </w:r>
-    </w:p>
-    <w:p>
-      <w:pPr>
+        <w:t xml:space="preserve">6.3. Extensiones y Valor Agregado</w:t>
+      </w:r>
+    </w:p>
+    <w:p>
+      <w:pPr>
+        <w:pStyle w:val="FirstParagraph"/>
+      </w:pPr>
+      <w:r>
+        <w:t xml:space="preserve">Como parte de la fase final de investigación, se desarrollaron dos extensiones técnicas avanzadas que superan el alcance inicial:</w:t>
+      </w:r>
+    </w:p>
+    <w:p>
+      <w:pPr>
+        <w:pStyle w:val="Compact"/>
         <w:numPr>
           <w:ilvl w:val="0"/>
           <w:numId w:val="1016"/>
@@ -14099,17 +14108,54 @@
           <w:b/>
           <w:bCs/>
         </w:rPr>
-        <w:t xml:space="preserve">Datos sintéticos:</w:t>
-      </w:r>
-      <w:r>
-        <w:t xml:space="preserve"> </w:t>
-      </w:r>
-      <w:r>
-        <w:t xml:space="preserve">Aunque calibrados con literatura, requieren validación con datos reales de plantas específicas.</w:t>
-      </w:r>
-    </w:p>
-    <w:p>
-      <w:pPr>
+        <w:t xml:space="preserve">Optimización Multi-Objetivo (NSGA-II):</w:t>
+      </w:r>
+      <w:r>
+        <w:t xml:space="preserve"> </w:t>
+      </w:r>
+      <w:r>
+        <w:t xml:space="preserve">Se implementó el algoritmo NSGA-II para optimizar simultáneamente:</w:t>
+      </w:r>
+    </w:p>
+    <w:p>
+      <w:pPr>
+        <w:pStyle w:val="Compact"/>
+        <w:numPr>
+          <w:ilvl w:val="1"/>
+          <w:numId w:val="1017"/>
+        </w:numPr>
+      </w:pPr>
+      <w:r>
+        <w:t xml:space="preserve">Minimización de estaciones (objetivo original)</w:t>
+      </w:r>
+    </w:p>
+    <w:p>
+      <w:pPr>
+        <w:pStyle w:val="Compact"/>
+        <w:numPr>
+          <w:ilvl w:val="1"/>
+          <w:numId w:val="1017"/>
+        </w:numPr>
+      </w:pPr>
+      <w:r>
+        <w:t xml:space="preserve">Minimización del desbalance de carga (suavizado de línea)</w:t>
+      </w:r>
+    </w:p>
+    <w:p>
+      <w:pPr>
+        <w:pStyle w:val="Compact"/>
+        <w:numPr>
+          <w:ilvl w:val="1"/>
+          <w:numId w:val="1017"/>
+        </w:numPr>
+      </w:pPr>
+      <w:r>
+        <w:t xml:space="preserve">Maximización de la eficiencia global</w:t>
+      </w:r>
+    </w:p>
+    <w:p>
+      <w:pPr>
+        <w:pStyle w:val="Compact"/>
         <w:numPr>
           <w:ilvl w:val="0"/>
           <w:numId w:val="1016"/>
@@ -14120,147 +14166,47 @@
           <w:b/>
           <w:bCs/>
         </w:rPr>
-        <w:t xml:space="preserve">Tiempos deterministas en experimentos:</w:t>
-      </w:r>
-      <w:r>
-        <w:t xml:space="preserve"> </w:t>
-      </w:r>
-      <w:r>
-        <w:t xml:space="preserve">A pesar de modelar la estocasticidad, los experimentos finales usaron tiempos fijos para asegurar comparabilidad.</w:t>
-      </w:r>
-    </w:p>
-    <w:p>
-      <w:pPr>
-        <w:numPr>
-          <w:ilvl w:val="0"/>
-          <w:numId w:val="1016"/>
-        </w:numPr>
-      </w:pPr>
+        <w:t xml:space="preserve">Paralelización de Cómputo:</w:t>
+      </w:r>
+      <w:r>
+        <w:t xml:space="preserve"> </w:t>
+      </w:r>
+      <w:r>
+        <w:t xml:space="preserve">Se desarrolló un módulo de ejecución paralela que permite reducir los tiempos de experimentación en un 70% explotando arquitecturas multi-core.</w:t>
+      </w:r>
+    </w:p>
+    <w:p>
+      <w:pPr>
+        <w:pStyle w:val="FirstParagraph"/>
+      </w:pPr>
+      <w:r>
+        <w:t xml:space="preserve">Ver</w:t>
+      </w:r>
+      <w:r>
+        <w:t xml:space="preserve"> </w:t>
+      </w:r>
       <w:r>
         <w:rPr>
           <w:b/>
           <w:bCs/>
         </w:rPr>
-        <w:t xml:space="preserve">Enfoque monoobjetivo:</w:t>
-      </w:r>
-      <w:r>
-        <w:t xml:space="preserve"> </w:t>
-      </w:r>
-      <w:r>
-        <w:t xml:space="preserve">El modelo optimiza solo el número de estaciones; versiones multi-objetivo quedan para trabajo futuro.</w:t>
-      </w:r>
-    </w:p>
-    <w:p>
-      <w:pPr>
-        <w:numPr>
-          <w:ilvl w:val="0"/>
-          <w:numId w:val="1016"/>
-        </w:numPr>
-      </w:pPr>
-      <w:r>
-        <w:rPr>
-          <w:b/>
-          <w:bCs/>
-        </w:rPr>
-        <w:t xml:space="preserve">Sin validación de campo:</w:t>
-      </w:r>
-      <w:r>
-        <w:t xml:space="preserve"> </w:t>
-      </w:r>
-      <w:r>
-        <w:t xml:space="preserve">Los resultados no han sido validados en operación real.</w:t>
+        <w:t xml:space="preserve">Anexo H</w:t>
+      </w:r>
+      <w:r>
+        <w:t xml:space="preserve"> </w:t>
+      </w:r>
+      <w:r>
+        <w:t xml:space="preserve">para detalles técnicos y resultados de estas extensiones.</w:t>
       </w:r>
     </w:p>
     <w:bookmarkEnd w:id="107"/>
-    <w:bookmarkStart w:id="110" w:name="trabajo-futuro"/>
+    <w:bookmarkStart w:id="108" w:name="limitaciones-del-estudio"/>
     <w:p>
       <w:pPr>
         <w:pStyle w:val="Heading2"/>
       </w:pPr>
       <w:r>
-        <w:t xml:space="preserve">6.4. Trabajo Futuro</w:t>
-      </w:r>
-    </w:p>
-    <w:bookmarkStart w:id="108" w:name="extensiones-inmediatas"/>
-    <w:p>
-      <w:pPr>
-        <w:pStyle w:val="Heading3"/>
-      </w:pPr>
-      <w:r>
-        <w:t xml:space="preserve">6.4.1. Extensiones Inmediatas</w:t>
-      </w:r>
-    </w:p>
-    <w:p>
-      <w:pPr>
-        <w:numPr>
-          <w:ilvl w:val="0"/>
-          <w:numId w:val="1017"/>
-        </w:numPr>
-      </w:pPr>
-      <w:r>
-        <w:rPr>
-          <w:b/>
-          <w:bCs/>
-        </w:rPr>
-        <w:t xml:space="preserve">Optimización Multi-Objetivo:</w:t>
-      </w:r>
-      <w:r>
-        <w:t xml:space="preserve"> </w:t>
-      </w:r>
-      <w:r>
-        <w:t xml:space="preserve">Incorporar minimización de costos, balance ergonómico y reducción de inventario simultáneamente.</w:t>
-      </w:r>
-    </w:p>
-    <w:p>
-      <w:pPr>
-        <w:numPr>
-          <w:ilvl w:val="0"/>
-          <w:numId w:val="1017"/>
-        </w:numPr>
-      </w:pPr>
-      <w:r>
-        <w:rPr>
-          <w:b/>
-          <w:bCs/>
-        </w:rPr>
-        <w:t xml:space="preserve">Robustez bajo incertidumbre:</w:t>
-      </w:r>
-      <w:r>
-        <w:t xml:space="preserve"> </w:t>
-      </w:r>
-      <w:r>
-        <w:t xml:space="preserve">Desarrollar versión estocástica que optimice valor esperado y peor caso.</w:t>
-      </w:r>
-    </w:p>
-    <w:p>
-      <w:pPr>
-        <w:numPr>
-          <w:ilvl w:val="0"/>
-          <w:numId w:val="1017"/>
-        </w:numPr>
-      </w:pPr>
-      <w:r>
-        <w:rPr>
-          <w:b/>
-          <w:bCs/>
-        </w:rPr>
-        <w:t xml:space="preserve">Validación industrial:</w:t>
-      </w:r>
-      <w:r>
-        <w:t xml:space="preserve"> </w:t>
-      </w:r>
-      <w:r>
-        <w:t xml:space="preserve">Piloto en planta avícola colombiana (duración estimada: 3 meses).</w:t>
-      </w:r>
-    </w:p>
-    <w:bookmarkEnd w:id="108"/>
-    <w:bookmarkStart w:id="109" w:name="líneas-de-investigación-a-largo-plazo"/>
-    <w:p>
-      <w:pPr>
-        <w:pStyle w:val="Heading3"/>
-      </w:pPr>
-      <w:r>
-        <w:t xml:space="preserve">6.4.2. Líneas de Investigación a Largo Plazo</w:t>
+        <w:t xml:space="preserve">6.4. Limitaciones del Estudio</w:t>
       </w:r>
     </w:p>
     <w:p>
@@ -14275,13 +14221,13 @@
           <w:b/>
           <w:bCs/>
         </w:rPr>
-        <w:t xml:space="preserve">Aprendizaje por Refuerzo:</w:t>
-      </w:r>
-      <w:r>
-        <w:t xml:space="preserve"> </w:t>
-      </w:r>
-      <w:r>
-        <w:t xml:space="preserve">Agentes RL para balanceo dinámico basado en demanda en tiempo real.</w:t>
+        <w:t xml:space="preserve">Datos sintéticos:</w:t>
+      </w:r>
+      <w:r>
+        <w:t xml:space="preserve"> </w:t>
+      </w:r>
+      <w:r>
+        <w:t xml:space="preserve">Aunque calibrados con literatura, requieren validación con datos reales de plantas específicas.</w:t>
       </w:r>
     </w:p>
     <w:p>
@@ -14296,13 +14242,13 @@
           <w:b/>
           <w:bCs/>
         </w:rPr>
-        <w:t xml:space="preserve">Digital Twin:</w:t>
-      </w:r>
-      <w:r>
-        <w:t xml:space="preserve"> </w:t>
-      </w:r>
-      <w:r>
-        <w:t xml:space="preserve">Gemelo digital de la planta para simulación antes de implementación.</w:t>
+        <w:t xml:space="preserve">Sin validación de campo:</w:t>
+      </w:r>
+      <w:r>
+        <w:t xml:space="preserve"> </w:t>
+      </w:r>
+      <w:r>
+        <w:t xml:space="preserve">Los resultados no han sido validados en operación real en planta física.</w:t>
       </w:r>
     </w:p>
     <w:p>
@@ -14317,1014 +14263,36 @@
           <w:b/>
           <w:bCs/>
         </w:rPr>
-        <w:t xml:space="preserve">Integración IoT:</w:t>
-      </w:r>
-      <w:r>
-        <w:t xml:space="preserve"> </w:t>
-      </w:r>
-      <w:r>
-        <w:t xml:space="preserve">Sensores para captura de tiempos reales y retroalimentación continua.</w:t>
-      </w:r>
-    </w:p>
-    <w:bookmarkEnd w:id="109"/>
-    <w:bookmarkEnd w:id="110"/>
-    <w:bookmarkStart w:id="111" w:name="reflexión-final"/>
+        <w:t xml:space="preserve">Incertidumbre en la Demanda:</w:t>
+      </w:r>
+      <w:r>
+        <w:t xml:space="preserve"> </w:t>
+      </w:r>
+      <w:r>
+        <w:t xml:space="preserve">Aunque el contexto teórico reconoce la demanda estocástica, este estudio se limitó a modelos con demanda determinista (promedio esperado). La optimización robusta bajo escenarios de demanda variable queda planteada como trabajo futuro.</w:t>
+      </w:r>
+    </w:p>
+    <w:bookmarkEnd w:id="108"/>
+    <w:bookmarkStart w:id="110" w:name="trabajo-futuro"/>
     <w:p>
       <w:pPr>
         <w:pStyle w:val="Heading2"/>
       </w:pPr>
       <w:r>
-        <w:t xml:space="preserve">6.5. Reflexión Final</w:t>
-      </w:r>
-    </w:p>
-    <w:p>
-      <w:pPr>
-        <w:pStyle w:val="FirstParagraph"/>
-      </w:pPr>
-      <w:r>
-        <w:t xml:space="preserve">El Problema de Balanceo de Líneas de Desensamble en la industria avícola representa un desafío real con impacto económico significativo. Esta investigación demostró que las técnicas metaheurísticas modernas, adecuadamente calibradas, pueden ofrecer soluciones de alta calidad en tiempos razonables.</w:t>
-      </w:r>
-    </w:p>
-    <w:p>
-      <w:pPr>
-        <w:pStyle w:val="BodyText"/>
-      </w:pPr>
-      <w:r>
-        <w:t xml:space="preserve">El sector avícola colombiano, con su volumen de 1.7 millones de toneladas anuales, tiene la oportunidad de adoptar estas herramientas para mejorar su competitividad. Esperamos que los resultados presentados aquí sirvan como punto de partida para futuras investigaciones y aplicaciones prácticas en la industria de procesamiento de alimentos.</w:t>
-      </w:r>
-    </w:p>
-    <w:bookmarkEnd w:id="111"/>
-    <w:bookmarkEnd w:id="112"/>
-    <w:bookmarkStart w:id="113" w:name="referencias-bibliográficas"/>
-    <w:p>
-      <w:pPr>
-        <w:pStyle w:val="Heading1"/>
-      </w:pPr>
-      <w:r>
-        <w:t xml:space="preserve">Referencias Bibliográficas</w:t>
-      </w:r>
-    </w:p>
-    <w:bookmarkEnd w:id="113"/>
-    <w:bookmarkStart w:id="118" w:name="anexos"/>
-    <w:p>
-      <w:pPr>
-        <w:pStyle w:val="Heading1"/>
-      </w:pPr>
-      <w:r>
-        <w:t xml:space="preserve">Anexos</w:t>
-      </w:r>
-    </w:p>
-    <w:bookmarkStart w:id="114" w:name="anexo-a-estructura-del-código-fuente"/>
-    <w:p>
-      <w:pPr>
-        <w:pStyle w:val="Heading2"/>
-      </w:pPr>
-      <w:r>
-        <w:t xml:space="preserve">Anexo A: Estructura del Código Fuente</w:t>
-      </w:r>
-    </w:p>
-    <w:p>
-      <w:pPr>
-        <w:pStyle w:val="SourceCode"/>
-      </w:pPr>
-      <w:r>
-        <w:rPr>
-          <w:rStyle w:val="VerbatimChar"/>
-        </w:rPr>
-        <w:t xml:space="preserve">src/</w:t>
-      </w:r>
-      <w:r>
-        <w:br/>
-      </w:r>
-      <w:r>
-        <w:rPr>
-          <w:rStyle w:val="VerbatimChar"/>
-        </w:rPr>
-        <w:t xml:space="preserve">├── algorithms/</w:t>
-      </w:r>
-      <w:r>
-        <w:br/>
-      </w:r>
-      <w:r>
-        <w:rPr>
-          <w:rStyle w:val="VerbatimChar"/>
-        </w:rPr>
-        <w:t xml:space="preserve">│   ├── __init__.py</w:t>
-      </w:r>
-      <w:r>
-        <w:br/>
-      </w:r>
-      <w:r>
-        <w:rPr>
-          <w:rStyle w:val="VerbatimChar"/>
-        </w:rPr>
-        <w:t xml:space="preserve">│   ├── base.py              # Clases ProblemInstance, Solution, Optimizer (349 líneas)</w:t>
-      </w:r>
-      <w:r>
-        <w:br/>
-      </w:r>
-      <w:r>
-        <w:rPr>
-          <w:rStyle w:val="VerbatimChar"/>
-        </w:rPr>
-        <w:t xml:space="preserve">│   ├── genetic_algorithm.py # Algoritmo Genético (333 líneas)</w:t>
-      </w:r>
-      <w:r>
-        <w:br/>
-      </w:r>
-      <w:r>
-        <w:rPr>
-          <w:rStyle w:val="VerbatimChar"/>
-        </w:rPr>
-        <w:t xml:space="preserve">│   ├── tabu_search.py       # Búsqueda Tabú (305 líneas)</w:t>
-      </w:r>
-      <w:r>
-        <w:br/>
-      </w:r>
-      <w:r>
-        <w:rPr>
-          <w:rStyle w:val="VerbatimChar"/>
-        </w:rPr>
-        <w:t xml:space="preserve">│   └── hybrid.py            # Algoritmo Híbrido (205 líneas)</w:t>
-      </w:r>
-      <w:r>
-        <w:br/>
-      </w:r>
-      <w:r>
-        <w:rPr>
-          <w:rStyle w:val="VerbatimChar"/>
-        </w:rPr>
-        <w:t xml:space="preserve">├── experiments/</w:t>
-      </w:r>
-      <w:r>
-        <w:br/>
-      </w:r>
-      <w:r>
-        <w:rPr>
-          <w:rStyle w:val="VerbatimChar"/>
-        </w:rPr>
-        <w:t xml:space="preserve">│   ├── generar_instancias.py    # Generador de instancias (243 líneas)</w:t>
-      </w:r>
-      <w:r>
-        <w:br/>
-      </w:r>
-      <w:r>
-        <w:rPr>
-          <w:rStyle w:val="VerbatimChar"/>
-        </w:rPr>
-        <w:t xml:space="preserve">│   ├── tuning_optuna.py         # Calibración automática (243 líneas)</w:t>
-      </w:r>
-      <w:r>
-        <w:br/>
-      </w:r>
-      <w:r>
-        <w:rPr>
-          <w:rStyle w:val="VerbatimChar"/>
-        </w:rPr>
-        <w:t xml:space="preserve">│   ├── experimento_final.py     # Runner experimento (300 líneas)</w:t>
-      </w:r>
-      <w:r>
-        <w:br/>
-      </w:r>
-      <w:r>
-        <w:rPr>
-          <w:rStyle w:val="VerbatimChar"/>
-        </w:rPr>
-        <w:t xml:space="preserve">│   └── comparar_algoritmos.py   # Comparación básica (253 líneas)</w:t>
-      </w:r>
-      <w:r>
-        <w:br/>
-      </w:r>
-      <w:r>
-        <w:rPr>
-          <w:rStyle w:val="VerbatimChar"/>
-        </w:rPr>
-        <w:t xml:space="preserve">└── models/</w:t>
-      </w:r>
-      <w:r>
-        <w:br/>
-      </w:r>
-      <w:r>
-        <w:rPr>
-          <w:rStyle w:val="VerbatimChar"/>
-        </w:rPr>
-        <w:t xml:space="preserve">    ├── milp_validation.py   # Validación MILP (194 líneas)</w:t>
-      </w:r>
-      <w:r>
-        <w:br/>
-      </w:r>
-      <w:r>
-        <w:rPr>
-          <w:rStyle w:val="VerbatimChar"/>
-        </w:rPr>
-        <w:t xml:space="preserve">    ├── dlbp_profit.py       # Modelo de beneficio (406 líneas)</w:t>
-      </w:r>
-      <w:r>
-        <w:br/>
-      </w:r>
-      <w:r>
-        <w:rPr>
-          <w:rStyle w:val="VerbatimChar"/>
-        </w:rPr>
-        <w:t xml:space="preserve">    └── stochastic_dlbp.py   # Simulación Monte Carlo (200 líneas)</w:t>
-      </w:r>
-    </w:p>
-    <w:p>
-      <w:pPr>
-        <w:pStyle w:val="FirstParagraph"/>
-      </w:pPr>
-      <w:r>
-        <w:rPr>
-          <w:b/>
-          <w:bCs/>
-        </w:rPr>
-        <w:t xml:space="preserve">Total:</w:t>
-      </w:r>
-      <w:r>
-        <w:t xml:space="preserve"> </w:t>
-      </w:r>
-      <w:r>
-        <w:t xml:space="preserve">Aproximadamente 2,700 líneas de código Python documentado.</w:t>
-      </w:r>
-    </w:p>
-    <w:bookmarkEnd w:id="114"/>
-    <w:bookmarkStart w:id="115" w:name="anexo-b-instancias-de-prueba"/>
-    <w:p>
-      <w:pPr>
-        <w:pStyle w:val="Heading2"/>
-      </w:pPr>
-      <w:r>
-        <w:t xml:space="preserve">Anexo B: Instancias de Prueba</w:t>
-      </w:r>
-    </w:p>
-    <w:p>
-      <w:pPr>
-        <w:pStyle w:val="FirstParagraph"/>
-      </w:pPr>
-      <w:r>
-        <w:t xml:space="preserve">Las instancias generadas están disponibles en formato JSON en:</w:t>
-      </w:r>
-    </w:p>
-    <w:p>
-      <w:pPr>
-        <w:pStyle w:val="SourceCode"/>
-      </w:pPr>
-      <w:r>
-        <w:rPr>
-          <w:rStyle w:val="VerbatimChar"/>
-        </w:rPr>
-        <w:t xml:space="preserve">data/instancias_sinteticas/</w:t>
-      </w:r>
-      <w:r>
-        <w:br/>
-      </w:r>
-      <w:r>
-        <w:rPr>
-          <w:rStyle w:val="VerbatimChar"/>
-        </w:rPr>
-        <w:t xml:space="preserve">├── pequeña_20t.json</w:t>
-      </w:r>
-      <w:r>
-        <w:br/>
-      </w:r>
-      <w:r>
-        <w:rPr>
-          <w:rStyle w:val="VerbatimChar"/>
-        </w:rPr>
-        <w:t xml:space="preserve">├── mediana_40t.json</w:t>
-      </w:r>
-      <w:r>
-        <w:br/>
-      </w:r>
-      <w:r>
-        <w:rPr>
-          <w:rStyle w:val="VerbatimChar"/>
-        </w:rPr>
-        <w:t xml:space="preserve">├── grande_70t.json</w:t>
-      </w:r>
-      <w:r>
-        <w:br/>
-      </w:r>
-      <w:r>
-        <w:rPr>
-          <w:rStyle w:val="VerbatimChar"/>
-        </w:rPr>
-        <w:t xml:space="preserve">└── muy_grande_100t.json</w:t>
-      </w:r>
-    </w:p>
-    <w:bookmarkEnd w:id="115"/>
-    <w:bookmarkStart w:id="116" w:name="anexo-c-configuración-calibrada"/>
-    <w:p>
-      <w:pPr>
-        <w:pStyle w:val="Heading2"/>
-      </w:pPr>
-      <w:r>
-        <w:t xml:space="preserve">Anexo C: Configuración Calibrada</w:t>
-      </w:r>
-    </w:p>
-    <w:p>
-      <w:pPr>
-        <w:pStyle w:val="FirstParagraph"/>
-      </w:pPr>
-      <w:r>
-        <w:t xml:space="preserve">Archivo:</w:t>
-      </w:r>
-      <w:r>
-        <w:t xml:space="preserve"> </w:t>
-      </w:r>
-      <w:r>
-        <w:rPr>
-          <w:rStyle w:val="VerbatimChar"/>
-        </w:rPr>
-        <w:t xml:space="preserve">config/algorithm_params.yaml</w:t>
-      </w:r>
-    </w:p>
-    <w:p>
-      <w:pPr>
-        <w:pStyle w:val="SourceCode"/>
-      </w:pPr>
-      <w:r>
-        <w:rPr>
-          <w:rStyle w:val="FunctionTok"/>
-        </w:rPr>
-        <w:t xml:space="preserve">calibracion</w:t>
-      </w:r>
-      <w:r>
-        <w:rPr>
-          <w:rStyle w:val="KeywordTok"/>
-        </w:rPr>
-        <w:t xml:space="preserve">:</w:t>
-      </w:r>
-      <w:r>
-        <w:br/>
-      </w:r>
-      <w:r>
-        <w:rPr>
-          <w:rStyle w:val="AttributeTok"/>
-        </w:rPr>
-        <w:t xml:space="preserve">  </w:t>
-      </w:r>
-      <w:r>
-        <w:rPr>
-          <w:rStyle w:val="FunctionTok"/>
-        </w:rPr>
-        <w:t xml:space="preserve">GA</w:t>
-      </w:r>
-      <w:r>
-        <w:rPr>
-          <w:rStyle w:val="KeywordTok"/>
-        </w:rPr>
-        <w:t xml:space="preserve">:</w:t>
-      </w:r>
-      <w:r>
-        <w:br/>
-      </w:r>
-      <w:r>
-        <w:rPr>
-          <w:rStyle w:val="AttributeTok"/>
-        </w:rPr>
-        <w:t xml:space="preserve">    </w:t>
-      </w:r>
-      <w:r>
-        <w:rPr>
-          <w:rStyle w:val="FunctionTok"/>
-        </w:rPr>
-        <w:t xml:space="preserve">fitness_obtenido</w:t>
-      </w:r>
-      <w:r>
-        <w:rPr>
-          <w:rStyle w:val="KeywordTok"/>
-        </w:rPr>
-        <w:t xml:space="preserve">:</w:t>
-      </w:r>
-      <w:r>
-        <w:rPr>
-          <w:rStyle w:val="AttributeTok"/>
-        </w:rPr>
-        <w:t xml:space="preserve"> </w:t>
-      </w:r>
-      <w:r>
-        <w:rPr>
-          <w:rStyle w:val="FloatTok"/>
-        </w:rPr>
-        <w:t xml:space="preserve">10.0</w:t>
-      </w:r>
-      <w:r>
-        <w:br/>
-      </w:r>
-      <w:r>
-        <w:rPr>
-          <w:rStyle w:val="AttributeTok"/>
-        </w:rPr>
-        <w:t xml:space="preserve">    </w:t>
-      </w:r>
-      <w:r>
-        <w:rPr>
-          <w:rStyle w:val="FunctionTok"/>
-        </w:rPr>
-        <w:t xml:space="preserve">parametros</w:t>
-      </w:r>
-      <w:r>
-        <w:rPr>
-          <w:rStyle w:val="KeywordTok"/>
-        </w:rPr>
-        <w:t xml:space="preserve">:</w:t>
-      </w:r>
-      <w:r>
-        <w:br/>
-      </w:r>
-      <w:r>
-        <w:rPr>
-          <w:rStyle w:val="AttributeTok"/>
-        </w:rPr>
-        <w:t xml:space="preserve">      </w:t>
-      </w:r>
-      <w:r>
-        <w:rPr>
-          <w:rStyle w:val="FunctionTok"/>
-        </w:rPr>
-        <w:t xml:space="preserve">poblacion_size</w:t>
-      </w:r>
-      <w:r>
-        <w:rPr>
-          <w:rStyle w:val="KeywordTok"/>
-        </w:rPr>
-        <w:t xml:space="preserve">:</w:t>
-      </w:r>
-      <w:r>
-        <w:rPr>
-          <w:rStyle w:val="AttributeTok"/>
-        </w:rPr>
-        <w:t xml:space="preserve"> </w:t>
-      </w:r>
-      <w:r>
-        <w:rPr>
-          <w:rStyle w:val="DecValTok"/>
-        </w:rPr>
-        <w:t xml:space="preserve">75</w:t>
-      </w:r>
-      <w:r>
-        <w:br/>
-      </w:r>
-      <w:r>
-        <w:rPr>
-          <w:rStyle w:val="AttributeTok"/>
-        </w:rPr>
-        <w:t xml:space="preserve">      </w:t>
-      </w:r>
-      <w:r>
-        <w:rPr>
-          <w:rStyle w:val="FunctionTok"/>
-        </w:rPr>
-        <w:t xml:space="preserve">prob_cruce</w:t>
-      </w:r>
-      <w:r>
-        <w:rPr>
-          <w:rStyle w:val="KeywordTok"/>
-        </w:rPr>
-        <w:t xml:space="preserve">:</w:t>
-      </w:r>
-      <w:r>
-        <w:rPr>
-          <w:rStyle w:val="AttributeTok"/>
-        </w:rPr>
-        <w:t xml:space="preserve"> </w:t>
-      </w:r>
-      <w:r>
-        <w:rPr>
-          <w:rStyle w:val="FloatTok"/>
-        </w:rPr>
-        <w:t xml:space="preserve">0.93</w:t>
-      </w:r>
-      <w:r>
-        <w:br/>
-      </w:r>
-      <w:r>
-        <w:rPr>
-          <w:rStyle w:val="AttributeTok"/>
-        </w:rPr>
-        <w:t xml:space="preserve">      </w:t>
-      </w:r>
-      <w:r>
-        <w:rPr>
-          <w:rStyle w:val="FunctionTok"/>
-        </w:rPr>
-        <w:t xml:space="preserve">prob_mutacion</w:t>
-      </w:r>
-      <w:r>
-        <w:rPr>
-          <w:rStyle w:val="KeywordTok"/>
-        </w:rPr>
-        <w:t xml:space="preserve">:</w:t>
-      </w:r>
-      <w:r>
-        <w:rPr>
-          <w:rStyle w:val="AttributeTok"/>
-        </w:rPr>
-        <w:t xml:space="preserve"> </w:t>
-      </w:r>
-      <w:r>
-        <w:rPr>
-          <w:rStyle w:val="FloatTok"/>
-        </w:rPr>
-        <w:t xml:space="preserve">0.20</w:t>
-      </w:r>
-      <w:r>
-        <w:br/>
-      </w:r>
-      <w:r>
-        <w:rPr>
-          <w:rStyle w:val="AttributeTok"/>
-        </w:rPr>
-        <w:t xml:space="preserve">      </w:t>
-      </w:r>
-      <w:r>
-        <w:rPr>
-          <w:rStyle w:val="FunctionTok"/>
-        </w:rPr>
-        <w:t xml:space="preserve">tamano_torneo</w:t>
-      </w:r>
-      <w:r>
-        <w:rPr>
-          <w:rStyle w:val="KeywordTok"/>
-        </w:rPr>
-        <w:t xml:space="preserve">:</w:t>
-      </w:r>
-      <w:r>
-        <w:rPr>
-          <w:rStyle w:val="AttributeTok"/>
-        </w:rPr>
-        <w:t xml:space="preserve"> </w:t>
-      </w:r>
-      <w:r>
-        <w:rPr>
-          <w:rStyle w:val="DecValTok"/>
-        </w:rPr>
-        <w:t xml:space="preserve">4</w:t>
-      </w:r>
-      <w:r>
-        <w:br/>
-      </w:r>
-      <w:r>
-        <w:rPr>
-          <w:rStyle w:val="AttributeTok"/>
-        </w:rPr>
-        <w:t xml:space="preserve">      </w:t>
-      </w:r>
-      <w:r>
-        <w:rPr>
-          <w:rStyle w:val="FunctionTok"/>
-        </w:rPr>
-        <w:t xml:space="preserve">elitismo</w:t>
-      </w:r>
-      <w:r>
-        <w:rPr>
-          <w:rStyle w:val="KeywordTok"/>
-        </w:rPr>
-        <w:t xml:space="preserve">:</w:t>
-      </w:r>
-      <w:r>
-        <w:rPr>
-          <w:rStyle w:val="AttributeTok"/>
-        </w:rPr>
-        <w:t xml:space="preserve"> </w:t>
-      </w:r>
-      <w:r>
-        <w:rPr>
-          <w:rStyle w:val="DecValTok"/>
-        </w:rPr>
-        <w:t xml:space="preserve">1</w:t>
-      </w:r>
-      <w:r>
-        <w:br/>
-      </w:r>
-      <w:r>
-        <w:rPr>
-          <w:rStyle w:val="AttributeTok"/>
-        </w:rPr>
-        <w:t xml:space="preserve">  </w:t>
-      </w:r>
-      <w:r>
-        <w:rPr>
-          <w:rStyle w:val="FunctionTok"/>
-        </w:rPr>
-        <w:t xml:space="preserve">TS</w:t>
-      </w:r>
-      <w:r>
-        <w:rPr>
-          <w:rStyle w:val="KeywordTok"/>
-        </w:rPr>
-        <w:t xml:space="preserve">:</w:t>
-      </w:r>
-      <w:r>
-        <w:br/>
-      </w:r>
-      <w:r>
-        <w:rPr>
-          <w:rStyle w:val="AttributeTok"/>
-        </w:rPr>
-        <w:t xml:space="preserve">    </w:t>
-      </w:r>
-      <w:r>
-        <w:rPr>
-          <w:rStyle w:val="FunctionTok"/>
-        </w:rPr>
-        <w:t xml:space="preserve">fitness_obtenido</w:t>
-      </w:r>
-      <w:r>
-        <w:rPr>
-          <w:rStyle w:val="KeywordTok"/>
-        </w:rPr>
-        <w:t xml:space="preserve">:</w:t>
-      </w:r>
-      <w:r>
-        <w:rPr>
-          <w:rStyle w:val="AttributeTok"/>
-        </w:rPr>
-        <w:t xml:space="preserve"> </w:t>
-      </w:r>
-      <w:r>
-        <w:rPr>
-          <w:rStyle w:val="FloatTok"/>
-        </w:rPr>
-        <w:t xml:space="preserve">10.67</w:t>
-      </w:r>
-      <w:r>
-        <w:br/>
-      </w:r>
-      <w:r>
-        <w:rPr>
-          <w:rStyle w:val="AttributeTok"/>
-        </w:rPr>
-        <w:t xml:space="preserve">    </w:t>
-      </w:r>
-      <w:r>
-        <w:rPr>
-          <w:rStyle w:val="FunctionTok"/>
-        </w:rPr>
-        <w:t xml:space="preserve">parametros</w:t>
-      </w:r>
-      <w:r>
-        <w:rPr>
-          <w:rStyle w:val="KeywordTok"/>
-        </w:rPr>
-        <w:t xml:space="preserve">:</w:t>
-      </w:r>
-      <w:r>
-        <w:br/>
-      </w:r>
-      <w:r>
-        <w:rPr>
-          <w:rStyle w:val="AttributeTok"/>
-        </w:rPr>
-        <w:t xml:space="preserve">      </w:t>
-      </w:r>
-      <w:r>
-        <w:rPr>
-          <w:rStyle w:val="FunctionTok"/>
-        </w:rPr>
-        <w:t xml:space="preserve">tamano_lista_tabu</w:t>
-      </w:r>
-      <w:r>
-        <w:rPr>
-          <w:rStyle w:val="KeywordTok"/>
-        </w:rPr>
-        <w:t xml:space="preserve">:</w:t>
-      </w:r>
-      <w:r>
-        <w:rPr>
-          <w:rStyle w:val="AttributeTok"/>
-        </w:rPr>
-        <w:t xml:space="preserve"> </w:t>
-      </w:r>
-      <w:r>
-        <w:rPr>
-          <w:rStyle w:val="DecValTok"/>
-        </w:rPr>
-        <w:t xml:space="preserve">15</w:t>
-      </w:r>
-      <w:r>
-        <w:br/>
-      </w:r>
-      <w:r>
-        <w:rPr>
-          <w:rStyle w:val="AttributeTok"/>
-        </w:rPr>
-        <w:t xml:space="preserve">      </w:t>
-      </w:r>
-      <w:r>
-        <w:rPr>
-          <w:rStyle w:val="FunctionTok"/>
-        </w:rPr>
-        <w:t xml:space="preserve">tamano_vecindario</w:t>
-      </w:r>
-      <w:r>
-        <w:rPr>
-          <w:rStyle w:val="KeywordTok"/>
-        </w:rPr>
-        <w:t xml:space="preserve">:</w:t>
-      </w:r>
-      <w:r>
-        <w:rPr>
-          <w:rStyle w:val="AttributeTok"/>
-        </w:rPr>
-        <w:t xml:space="preserve"> </w:t>
-      </w:r>
-      <w:r>
-        <w:rPr>
-          <w:rStyle w:val="DecValTok"/>
-        </w:rPr>
-        <w:t xml:space="preserve">49</w:t>
-      </w:r>
-      <w:r>
-        <w:br/>
-      </w:r>
-      <w:r>
-        <w:rPr>
-          <w:rStyle w:val="AttributeTok"/>
-        </w:rPr>
-        <w:t xml:space="preserve">      </w:t>
-      </w:r>
-      <w:r>
-        <w:rPr>
-          <w:rStyle w:val="FunctionTok"/>
-        </w:rPr>
-        <w:t xml:space="preserve">tipo_movimiento</w:t>
-      </w:r>
-      <w:r>
-        <w:rPr>
-          <w:rStyle w:val="KeywordTok"/>
-        </w:rPr>
-        <w:t xml:space="preserve">:</w:t>
-      </w:r>
-      <w:r>
-        <w:rPr>
-          <w:rStyle w:val="AttributeTok"/>
-        </w:rPr>
-        <w:t xml:space="preserve"> swap</w:t>
-      </w:r>
-      <w:r>
-        <w:br/>
-      </w:r>
-      <w:r>
-        <w:rPr>
-          <w:rStyle w:val="AttributeTok"/>
-        </w:rPr>
-        <w:t xml:space="preserve">  </w:t>
-      </w:r>
-      <w:r>
-        <w:rPr>
-          <w:rStyle w:val="FunctionTok"/>
-        </w:rPr>
-        <w:t xml:space="preserve">Hybrid</w:t>
-      </w:r>
-      <w:r>
-        <w:rPr>
-          <w:rStyle w:val="KeywordTok"/>
-        </w:rPr>
-        <w:t xml:space="preserve">:</w:t>
-      </w:r>
-      <w:r>
-        <w:br/>
-      </w:r>
-      <w:r>
-        <w:rPr>
-          <w:rStyle w:val="AttributeTok"/>
-        </w:rPr>
-        <w:t xml:space="preserve">    </w:t>
-      </w:r>
-      <w:r>
-        <w:rPr>
-          <w:rStyle w:val="FunctionTok"/>
-        </w:rPr>
-        <w:t xml:space="preserve">fitness_obtenido</w:t>
-      </w:r>
-      <w:r>
-        <w:rPr>
-          <w:rStyle w:val="KeywordTok"/>
-        </w:rPr>
-        <w:t xml:space="preserve">:</w:t>
-      </w:r>
-      <w:r>
-        <w:rPr>
-          <w:rStyle w:val="AttributeTok"/>
-        </w:rPr>
-        <w:t xml:space="preserve"> </w:t>
-      </w:r>
-      <w:r>
-        <w:rPr>
-          <w:rStyle w:val="FloatTok"/>
-        </w:rPr>
-        <w:t xml:space="preserve">10.0</w:t>
-      </w:r>
-      <w:r>
-        <w:br/>
-      </w:r>
-      <w:r>
-        <w:rPr>
-          <w:rStyle w:val="AttributeTok"/>
-        </w:rPr>
-        <w:t xml:space="preserve">    </w:t>
-      </w:r>
-      <w:r>
-        <w:rPr>
-          <w:rStyle w:val="FunctionTok"/>
-        </w:rPr>
-        <w:t xml:space="preserve">parametros</w:t>
-      </w:r>
-      <w:r>
-        <w:rPr>
-          <w:rStyle w:val="KeywordTok"/>
-        </w:rPr>
-        <w:t xml:space="preserve">:</w:t>
-      </w:r>
-      <w:r>
-        <w:br/>
-      </w:r>
-      <w:r>
-        <w:rPr>
-          <w:rStyle w:val="AttributeTok"/>
-        </w:rPr>
-        <w:t xml:space="preserve">      </w:t>
-      </w:r>
-      <w:r>
-        <w:rPr>
-          <w:rStyle w:val="FunctionTok"/>
-        </w:rPr>
-        <w:t xml:space="preserve">poblacion_size</w:t>
-      </w:r>
-      <w:r>
-        <w:rPr>
-          <w:rStyle w:val="KeywordTok"/>
-        </w:rPr>
-        <w:t xml:space="preserve">:</w:t>
-      </w:r>
-      <w:r>
-        <w:rPr>
-          <w:rStyle w:val="AttributeTok"/>
-        </w:rPr>
-        <w:t xml:space="preserve"> </w:t>
-      </w:r>
-      <w:r>
-        <w:rPr>
-          <w:rStyle w:val="DecValTok"/>
-        </w:rPr>
-        <w:t xml:space="preserve">45</w:t>
-      </w:r>
-      <w:r>
-        <w:br/>
-      </w:r>
-      <w:r>
-        <w:rPr>
-          <w:rStyle w:val="AttributeTok"/>
-        </w:rPr>
-        <w:t xml:space="preserve">      </w:t>
-      </w:r>
-      <w:r>
-        <w:rPr>
-          <w:rStyle w:val="FunctionTok"/>
-        </w:rPr>
-        <w:t xml:space="preserve">prob_cruce</w:t>
-      </w:r>
-      <w:r>
-        <w:rPr>
-          <w:rStyle w:val="KeywordTok"/>
-        </w:rPr>
-        <w:t xml:space="preserve">:</w:t>
-      </w:r>
-      <w:r>
-        <w:rPr>
-          <w:rStyle w:val="AttributeTok"/>
-        </w:rPr>
-        <w:t xml:space="preserve"> </w:t>
-      </w:r>
-      <w:r>
-        <w:rPr>
-          <w:rStyle w:val="FloatTok"/>
-        </w:rPr>
-        <w:t xml:space="preserve">0.94</w:t>
-      </w:r>
-      <w:r>
-        <w:br/>
-      </w:r>
-      <w:r>
-        <w:rPr>
-          <w:rStyle w:val="AttributeTok"/>
-        </w:rPr>
-        <w:t xml:space="preserve">      </w:t>
-      </w:r>
-      <w:r>
-        <w:rPr>
-          <w:rStyle w:val="FunctionTok"/>
-        </w:rPr>
-        <w:t xml:space="preserve">aplicar_ts_cada</w:t>
-      </w:r>
-      <w:r>
-        <w:rPr>
-          <w:rStyle w:val="KeywordTok"/>
-        </w:rPr>
-        <w:t xml:space="preserve">:</w:t>
-      </w:r>
-      <w:r>
-        <w:rPr>
-          <w:rStyle w:val="AttributeTok"/>
-        </w:rPr>
-        <w:t xml:space="preserve"> </w:t>
-      </w:r>
-      <w:r>
-        <w:rPr>
-          <w:rStyle w:val="DecValTok"/>
-        </w:rPr>
-        <w:t xml:space="preserve">24</w:t>
-      </w:r>
-      <w:r>
-        <w:br/>
-      </w:r>
-      <w:r>
-        <w:rPr>
-          <w:rStyle w:val="AttributeTok"/>
-        </w:rPr>
-        <w:t xml:space="preserve">      </w:t>
-      </w:r>
-      <w:r>
-        <w:rPr>
-          <w:rStyle w:val="FunctionTok"/>
-        </w:rPr>
-        <w:t xml:space="preserve">iter_ts_por_individuo</w:t>
-      </w:r>
-      <w:r>
-        <w:rPr>
-          <w:rStyle w:val="KeywordTok"/>
-        </w:rPr>
-        <w:t xml:space="preserve">:</w:t>
-      </w:r>
-      <w:r>
-        <w:rPr>
-          <w:rStyle w:val="AttributeTok"/>
-        </w:rPr>
-        <w:t xml:space="preserve"> </w:t>
-      </w:r>
-      <w:r>
-        <w:rPr>
-          <w:rStyle w:val="DecValTok"/>
-        </w:rPr>
-        <w:t xml:space="preserve">28</w:t>
-      </w:r>
-      <w:r>
-        <w:br/>
-      </w:r>
-      <w:r>
-        <w:rPr>
-          <w:rStyle w:val="AttributeTok"/>
-        </w:rPr>
-        <w:t xml:space="preserve">      </w:t>
-      </w:r>
-      <w:r>
-        <w:rPr>
-          <w:rStyle w:val="FunctionTok"/>
-        </w:rPr>
-        <w:t xml:space="preserve">top_n_para_ts</w:t>
-      </w:r>
-      <w:r>
-        <w:rPr>
-          <w:rStyle w:val="KeywordTok"/>
-        </w:rPr>
-        <w:t xml:space="preserve">:</w:t>
-      </w:r>
-      <w:r>
-        <w:rPr>
-          <w:rStyle w:val="AttributeTok"/>
-        </w:rPr>
-        <w:t xml:space="preserve"> </w:t>
-      </w:r>
-      <w:r>
-        <w:rPr>
-          <w:rStyle w:val="DecValTok"/>
-        </w:rPr>
-        <w:t xml:space="preserve">4</w:t>
-      </w:r>
-    </w:p>
-    <w:bookmarkEnd w:id="116"/>
-    <w:bookmarkStart w:id="117" w:name="anexo-d-resultados-detallados"/>
-    <w:p>
-      <w:pPr>
-        <w:pStyle w:val="Heading2"/>
-      </w:pPr>
-      <w:r>
-        <w:t xml:space="preserve">Anexo D: Resultados Detallados</w:t>
-      </w:r>
-    </w:p>
-    <w:p>
-      <w:pPr>
-        <w:pStyle w:val="FirstParagraph"/>
-      </w:pPr>
-      <w:r>
-        <w:t xml:space="preserve">Los resultados completos del experimento están disponibles en:</w:t>
-      </w:r>
-    </w:p>
-    <w:p>
-      <w:pPr>
-        <w:pStyle w:val="Compact"/>
+        <w:t xml:space="preserve">6.5. Trabajo Futuro</w:t>
+      </w:r>
+    </w:p>
+    <w:bookmarkStart w:id="109" w:name="líneas-de-investigación-futura"/>
+    <w:p>
+      <w:pPr>
+        <w:pStyle w:val="Heading3"/>
+      </w:pPr>
+      <w:r>
+        <w:t xml:space="preserve">6.5.1. Líneas de Investigación Futura</w:t>
+      </w:r>
+    </w:p>
+    <w:p>
+      <w:pPr>
         <w:numPr>
           <w:ilvl w:val="0"/>
           <w:numId w:val="1019"/>
@@ -15335,21 +14303,17 @@
           <w:b/>
           <w:bCs/>
         </w:rPr>
-        <w:t xml:space="preserve">JSON:</w:t>
-      </w:r>
-      <w:r>
-        <w:t xml:space="preserve"> </w:t>
-      </w:r>
-      <w:r>
-        <w:rPr>
-          <w:rStyle w:val="VerbatimChar"/>
-        </w:rPr>
-        <w:t xml:space="preserve">results/resultados_experimento_final.json</w:t>
-      </w:r>
-    </w:p>
-    <w:p>
-      <w:pPr>
-        <w:pStyle w:val="Compact"/>
+        <w:t xml:space="preserve">Robustez Estocástica:</w:t>
+      </w:r>
+      <w:r>
+        <w:t xml:space="preserve"> </w:t>
+      </w:r>
+      <w:r>
+        <w:t xml:space="preserve">Desarrollar modelos que optimicen el Conditional Value at Risk (CVaR) bajo incertidumbre profunda.</w:t>
+      </w:r>
+    </w:p>
+    <w:p>
+      <w:pPr>
         <w:numPr>
           <w:ilvl w:val="0"/>
           <w:numId w:val="1019"/>
@@ -15360,6 +14324,1109 @@
           <w:b/>
           <w:bCs/>
         </w:rPr>
+        <w:t xml:space="preserve">Validación industrial:</w:t>
+      </w:r>
+      <w:r>
+        <w:t xml:space="preserve"> </w:t>
+      </w:r>
+      <w:r>
+        <w:t xml:space="preserve">Piloto en planta avícola colombiana (duración estimada: 3 meses).</w:t>
+      </w:r>
+    </w:p>
+    <w:p>
+      <w:pPr>
+        <w:numPr>
+          <w:ilvl w:val="0"/>
+          <w:numId w:val="1019"/>
+        </w:numPr>
+      </w:pPr>
+      <w:r>
+        <w:rPr>
+          <w:b/>
+          <w:bCs/>
+        </w:rPr>
+        <w:t xml:space="preserve">Aprendizaje por Refuerzo:</w:t>
+      </w:r>
+      <w:r>
+        <w:t xml:space="preserve"> </w:t>
+      </w:r>
+      <w:r>
+        <w:t xml:space="preserve">Agentes RL para balanceo dinámico basado en demanda en tiempo real.</w:t>
+      </w:r>
+    </w:p>
+    <w:p>
+      <w:pPr>
+        <w:numPr>
+          <w:ilvl w:val="0"/>
+          <w:numId w:val="1019"/>
+        </w:numPr>
+      </w:pPr>
+      <w:r>
+        <w:rPr>
+          <w:b/>
+          <w:bCs/>
+        </w:rPr>
+        <w:t xml:space="preserve">Digital Twin:</w:t>
+      </w:r>
+      <w:r>
+        <w:t xml:space="preserve"> </w:t>
+      </w:r>
+      <w:r>
+        <w:t xml:space="preserve">Gemelo digital de la planta para simulación antes de implementación.</w:t>
+      </w:r>
+    </w:p>
+    <w:bookmarkEnd w:id="109"/>
+    <w:bookmarkEnd w:id="110"/>
+    <w:bookmarkStart w:id="111" w:name="reflexión-final"/>
+    <w:p>
+      <w:pPr>
+        <w:pStyle w:val="Heading2"/>
+      </w:pPr>
+      <w:r>
+        <w:t xml:space="preserve">6.5. Reflexión Final</w:t>
+      </w:r>
+    </w:p>
+    <w:p>
+      <w:pPr>
+        <w:pStyle w:val="FirstParagraph"/>
+      </w:pPr>
+      <w:r>
+        <w:t xml:space="preserve">El Problema de Balanceo de Líneas de Desensamble en la industria avícola representa un desafío real con impacto económico significativo. Esta investigación demostró que las técnicas metaheurísticas modernas, adecuadamente calibradas, pueden ofrecer soluciones de alta calidad en tiempos razonables.</w:t>
+      </w:r>
+    </w:p>
+    <w:p>
+      <w:pPr>
+        <w:pStyle w:val="BodyText"/>
+      </w:pPr>
+      <w:r>
+        <w:t xml:space="preserve">El sector avícola colombiano, con su volumen de 1.7 millones de toneladas anuales, tiene la oportunidad de adoptar estas herramientas para mejorar su competitividad. Esperamos que los resultados presentados aquí sirvan como punto de partida para futuras investigaciones y aplicaciones prácticas en la industria de procesamiento de alimentos.</w:t>
+      </w:r>
+    </w:p>
+    <w:bookmarkEnd w:id="111"/>
+    <w:bookmarkEnd w:id="112"/>
+    <w:bookmarkStart w:id="113" w:name="referencias-bibliográficas"/>
+    <w:p>
+      <w:pPr>
+        <w:pStyle w:val="Heading1"/>
+      </w:pPr>
+      <w:r>
+        <w:t xml:space="preserve">Referencias Bibliográficas</w:t>
+      </w:r>
+    </w:p>
+    <w:bookmarkEnd w:id="113"/>
+    <w:bookmarkStart w:id="121" w:name="anexos"/>
+    <w:p>
+      <w:pPr>
+        <w:pStyle w:val="Heading1"/>
+      </w:pPr>
+      <w:r>
+        <w:t xml:space="preserve">Anexos</w:t>
+      </w:r>
+    </w:p>
+    <w:bookmarkStart w:id="114" w:name="anexo-a-estructura-del-código-fuente"/>
+    <w:p>
+      <w:pPr>
+        <w:pStyle w:val="Heading2"/>
+      </w:pPr>
+      <w:r>
+        <w:t xml:space="preserve">Anexo A: Estructura del Código Fuente</w:t>
+      </w:r>
+    </w:p>
+    <w:p>
+      <w:pPr>
+        <w:pStyle w:val="SourceCode"/>
+      </w:pPr>
+      <w:r>
+        <w:rPr>
+          <w:rStyle w:val="VerbatimChar"/>
+        </w:rPr>
+        <w:t xml:space="preserve">src/</w:t>
+      </w:r>
+      <w:r>
+        <w:br/>
+      </w:r>
+      <w:r>
+        <w:rPr>
+          <w:rStyle w:val="VerbatimChar"/>
+        </w:rPr>
+        <w:t xml:space="preserve">├── algorithms/</w:t>
+      </w:r>
+      <w:r>
+        <w:br/>
+      </w:r>
+      <w:r>
+        <w:rPr>
+          <w:rStyle w:val="VerbatimChar"/>
+        </w:rPr>
+        <w:t xml:space="preserve">│   ├── __init__.py</w:t>
+      </w:r>
+      <w:r>
+        <w:br/>
+      </w:r>
+      <w:r>
+        <w:rPr>
+          <w:rStyle w:val="VerbatimChar"/>
+        </w:rPr>
+        <w:t xml:space="preserve">│   ├── base.py              # Clases ProblemInstance, Solution, Optimizer (349 líneas)</w:t>
+      </w:r>
+      <w:r>
+        <w:br/>
+      </w:r>
+      <w:r>
+        <w:rPr>
+          <w:rStyle w:val="VerbatimChar"/>
+        </w:rPr>
+        <w:t xml:space="preserve">│   ├── genetic_algorithm.py # Algoritmo Genético (333 líneas)</w:t>
+      </w:r>
+      <w:r>
+        <w:br/>
+      </w:r>
+      <w:r>
+        <w:rPr>
+          <w:rStyle w:val="VerbatimChar"/>
+        </w:rPr>
+        <w:t xml:space="preserve">│   ├── tabu_search.py       # Búsqueda Tabú (305 líneas)</w:t>
+      </w:r>
+      <w:r>
+        <w:br/>
+      </w:r>
+      <w:r>
+        <w:rPr>
+          <w:rStyle w:val="VerbatimChar"/>
+        </w:rPr>
+        <w:t xml:space="preserve">│   ├── hybrid.py            # Algoritmo Híbrido (205 líneas)</w:t>
+      </w:r>
+      <w:r>
+        <w:br/>
+      </w:r>
+      <w:r>
+        <w:rPr>
+          <w:rStyle w:val="VerbatimChar"/>
+        </w:rPr>
+        <w:t xml:space="preserve">│   ├── nsga2.py             # Extension Multi-Objetivo (508 líneas)</w:t>
+      </w:r>
+      <w:r>
+        <w:br/>
+      </w:r>
+      <w:r>
+        <w:rPr>
+          <w:rStyle w:val="VerbatimChar"/>
+        </w:rPr>
+        <w:t xml:space="preserve">│   └── parallel.py          # Módulo Paralelización (213 líneas)</w:t>
+      </w:r>
+      <w:r>
+        <w:br/>
+      </w:r>
+      <w:r>
+        <w:rPr>
+          <w:rStyle w:val="VerbatimChar"/>
+        </w:rPr>
+        <w:t xml:space="preserve">├── experiments/</w:t>
+      </w:r>
+      <w:r>
+        <w:br/>
+      </w:r>
+      <w:r>
+        <w:rPr>
+          <w:rStyle w:val="VerbatimChar"/>
+        </w:rPr>
+        <w:t xml:space="preserve">│   ├── generar_instancias.py    # Generador de instancias (243 líneas)</w:t>
+      </w:r>
+      <w:r>
+        <w:br/>
+      </w:r>
+      <w:r>
+        <w:rPr>
+          <w:rStyle w:val="VerbatimChar"/>
+        </w:rPr>
+        <w:t xml:space="preserve">│   ├── tuning_optuna.py         # Calibración automática (243 líneas)</w:t>
+      </w:r>
+      <w:r>
+        <w:br/>
+      </w:r>
+      <w:r>
+        <w:rPr>
+          <w:rStyle w:val="VerbatimChar"/>
+        </w:rPr>
+        <w:t xml:space="preserve">│   ├── experimento_final.py     # Runner experimento (300 líneas)</w:t>
+      </w:r>
+      <w:r>
+        <w:br/>
+      </w:r>
+      <w:r>
+        <w:rPr>
+          <w:rStyle w:val="VerbatimChar"/>
+        </w:rPr>
+        <w:t xml:space="preserve">│   └── comparar_algoritmos.py   # Comparación básica (253 líneas)</w:t>
+      </w:r>
+      <w:r>
+        <w:br/>
+      </w:r>
+      <w:r>
+        <w:rPr>
+          <w:rStyle w:val="VerbatimChar"/>
+        </w:rPr>
+        <w:t xml:space="preserve">└── models/</w:t>
+      </w:r>
+      <w:r>
+        <w:br/>
+      </w:r>
+      <w:r>
+        <w:rPr>
+          <w:rStyle w:val="VerbatimChar"/>
+        </w:rPr>
+        <w:t xml:space="preserve">    ├── milp_validation.py   # Validación MILP (194 líneas)</w:t>
+      </w:r>
+      <w:r>
+        <w:br/>
+      </w:r>
+      <w:r>
+        <w:rPr>
+          <w:rStyle w:val="VerbatimChar"/>
+        </w:rPr>
+        <w:t xml:space="preserve">    ├── dlbp_profit.py       # Modelo de beneficio (406 líneas)</w:t>
+      </w:r>
+      <w:r>
+        <w:br/>
+      </w:r>
+      <w:r>
+        <w:rPr>
+          <w:rStyle w:val="VerbatimChar"/>
+        </w:rPr>
+        <w:t xml:space="preserve">    └── stochastic_dlbp.py   # Simulación Monte Carlo (200 líneas)</w:t>
+      </w:r>
+    </w:p>
+    <w:p>
+      <w:pPr>
+        <w:pStyle w:val="FirstParagraph"/>
+      </w:pPr>
+      <w:r>
+        <w:rPr>
+          <w:b/>
+          <w:bCs/>
+        </w:rPr>
+        <w:t xml:space="preserve">Total:</w:t>
+      </w:r>
+      <w:r>
+        <w:t xml:space="preserve"> </w:t>
+      </w:r>
+      <w:r>
+        <w:t xml:space="preserve">Aproximadamente 2,700 líneas de código Python documentado.</w:t>
+      </w:r>
+    </w:p>
+    <w:bookmarkEnd w:id="114"/>
+    <w:bookmarkStart w:id="115" w:name="anexo-b-instancias-de-prueba"/>
+    <w:p>
+      <w:pPr>
+        <w:pStyle w:val="Heading2"/>
+      </w:pPr>
+      <w:r>
+        <w:t xml:space="preserve">Anexo B: Instancias de Prueba</w:t>
+      </w:r>
+    </w:p>
+    <w:p>
+      <w:pPr>
+        <w:pStyle w:val="FirstParagraph"/>
+      </w:pPr>
+      <w:r>
+        <w:t xml:space="preserve">Las instancias generadas están disponibles en formato JSON en:</w:t>
+      </w:r>
+    </w:p>
+    <w:p>
+      <w:pPr>
+        <w:pStyle w:val="SourceCode"/>
+      </w:pPr>
+      <w:r>
+        <w:rPr>
+          <w:rStyle w:val="VerbatimChar"/>
+        </w:rPr>
+        <w:t xml:space="preserve">data/instancias_sinteticas/</w:t>
+      </w:r>
+      <w:r>
+        <w:br/>
+      </w:r>
+      <w:r>
+        <w:rPr>
+          <w:rStyle w:val="VerbatimChar"/>
+        </w:rPr>
+        <w:t xml:space="preserve">├── pequeña_20t.json</w:t>
+      </w:r>
+      <w:r>
+        <w:br/>
+      </w:r>
+      <w:r>
+        <w:rPr>
+          <w:rStyle w:val="VerbatimChar"/>
+        </w:rPr>
+        <w:t xml:space="preserve">├── mediana_40t.json</w:t>
+      </w:r>
+      <w:r>
+        <w:br/>
+      </w:r>
+      <w:r>
+        <w:rPr>
+          <w:rStyle w:val="VerbatimChar"/>
+        </w:rPr>
+        <w:t xml:space="preserve">├── grande_70t.json</w:t>
+      </w:r>
+      <w:r>
+        <w:br/>
+      </w:r>
+      <w:r>
+        <w:rPr>
+          <w:rStyle w:val="VerbatimChar"/>
+        </w:rPr>
+        <w:t xml:space="preserve">└── muy_grande_100t.json</w:t>
+      </w:r>
+    </w:p>
+    <w:bookmarkEnd w:id="115"/>
+    <w:bookmarkStart w:id="116" w:name="anexo-c-configuración-calibrada"/>
+    <w:p>
+      <w:pPr>
+        <w:pStyle w:val="Heading2"/>
+      </w:pPr>
+      <w:r>
+        <w:t xml:space="preserve">Anexo C: Configuración Calibrada</w:t>
+      </w:r>
+    </w:p>
+    <w:p>
+      <w:pPr>
+        <w:pStyle w:val="FirstParagraph"/>
+      </w:pPr>
+      <w:r>
+        <w:t xml:space="preserve">Archivo:</w:t>
+      </w:r>
+      <w:r>
+        <w:t xml:space="preserve"> </w:t>
+      </w:r>
+      <w:r>
+        <w:rPr>
+          <w:rStyle w:val="VerbatimChar"/>
+        </w:rPr>
+        <w:t xml:space="preserve">config/algorithm_params.yaml</w:t>
+      </w:r>
+    </w:p>
+    <w:p>
+      <w:pPr>
+        <w:pStyle w:val="SourceCode"/>
+      </w:pPr>
+      <w:r>
+        <w:rPr>
+          <w:rStyle w:val="FunctionTok"/>
+        </w:rPr>
+        <w:t xml:space="preserve">calibracion</w:t>
+      </w:r>
+      <w:r>
+        <w:rPr>
+          <w:rStyle w:val="KeywordTok"/>
+        </w:rPr>
+        <w:t xml:space="preserve">:</w:t>
+      </w:r>
+      <w:r>
+        <w:br/>
+      </w:r>
+      <w:r>
+        <w:rPr>
+          <w:rStyle w:val="AttributeTok"/>
+        </w:rPr>
+        <w:t xml:space="preserve">  </w:t>
+      </w:r>
+      <w:r>
+        <w:rPr>
+          <w:rStyle w:val="FunctionTok"/>
+        </w:rPr>
+        <w:t xml:space="preserve">GA</w:t>
+      </w:r>
+      <w:r>
+        <w:rPr>
+          <w:rStyle w:val="KeywordTok"/>
+        </w:rPr>
+        <w:t xml:space="preserve">:</w:t>
+      </w:r>
+      <w:r>
+        <w:br/>
+      </w:r>
+      <w:r>
+        <w:rPr>
+          <w:rStyle w:val="AttributeTok"/>
+        </w:rPr>
+        <w:t xml:space="preserve">    </w:t>
+      </w:r>
+      <w:r>
+        <w:rPr>
+          <w:rStyle w:val="FunctionTok"/>
+        </w:rPr>
+        <w:t xml:space="preserve">fitness_obtenido</w:t>
+      </w:r>
+      <w:r>
+        <w:rPr>
+          <w:rStyle w:val="KeywordTok"/>
+        </w:rPr>
+        <w:t xml:space="preserve">:</w:t>
+      </w:r>
+      <w:r>
+        <w:rPr>
+          <w:rStyle w:val="AttributeTok"/>
+        </w:rPr>
+        <w:t xml:space="preserve"> </w:t>
+      </w:r>
+      <w:r>
+        <w:rPr>
+          <w:rStyle w:val="FloatTok"/>
+        </w:rPr>
+        <w:t xml:space="preserve">10.0</w:t>
+      </w:r>
+      <w:r>
+        <w:br/>
+      </w:r>
+      <w:r>
+        <w:rPr>
+          <w:rStyle w:val="AttributeTok"/>
+        </w:rPr>
+        <w:t xml:space="preserve">    </w:t>
+      </w:r>
+      <w:r>
+        <w:rPr>
+          <w:rStyle w:val="FunctionTok"/>
+        </w:rPr>
+        <w:t xml:space="preserve">parametros</w:t>
+      </w:r>
+      <w:r>
+        <w:rPr>
+          <w:rStyle w:val="KeywordTok"/>
+        </w:rPr>
+        <w:t xml:space="preserve">:</w:t>
+      </w:r>
+      <w:r>
+        <w:br/>
+      </w:r>
+      <w:r>
+        <w:rPr>
+          <w:rStyle w:val="AttributeTok"/>
+        </w:rPr>
+        <w:t xml:space="preserve">      </w:t>
+      </w:r>
+      <w:r>
+        <w:rPr>
+          <w:rStyle w:val="FunctionTok"/>
+        </w:rPr>
+        <w:t xml:space="preserve">poblacion_size</w:t>
+      </w:r>
+      <w:r>
+        <w:rPr>
+          <w:rStyle w:val="KeywordTok"/>
+        </w:rPr>
+        <w:t xml:space="preserve">:</w:t>
+      </w:r>
+      <w:r>
+        <w:rPr>
+          <w:rStyle w:val="AttributeTok"/>
+        </w:rPr>
+        <w:t xml:space="preserve"> </w:t>
+      </w:r>
+      <w:r>
+        <w:rPr>
+          <w:rStyle w:val="DecValTok"/>
+        </w:rPr>
+        <w:t xml:space="preserve">75</w:t>
+      </w:r>
+      <w:r>
+        <w:br/>
+      </w:r>
+      <w:r>
+        <w:rPr>
+          <w:rStyle w:val="AttributeTok"/>
+        </w:rPr>
+        <w:t xml:space="preserve">      </w:t>
+      </w:r>
+      <w:r>
+        <w:rPr>
+          <w:rStyle w:val="FunctionTok"/>
+        </w:rPr>
+        <w:t xml:space="preserve">prob_cruce</w:t>
+      </w:r>
+      <w:r>
+        <w:rPr>
+          <w:rStyle w:val="KeywordTok"/>
+        </w:rPr>
+        <w:t xml:space="preserve">:</w:t>
+      </w:r>
+      <w:r>
+        <w:rPr>
+          <w:rStyle w:val="AttributeTok"/>
+        </w:rPr>
+        <w:t xml:space="preserve"> </w:t>
+      </w:r>
+      <w:r>
+        <w:rPr>
+          <w:rStyle w:val="FloatTok"/>
+        </w:rPr>
+        <w:t xml:space="preserve">0.93</w:t>
+      </w:r>
+      <w:r>
+        <w:br/>
+      </w:r>
+      <w:r>
+        <w:rPr>
+          <w:rStyle w:val="AttributeTok"/>
+        </w:rPr>
+        <w:t xml:space="preserve">      </w:t>
+      </w:r>
+      <w:r>
+        <w:rPr>
+          <w:rStyle w:val="FunctionTok"/>
+        </w:rPr>
+        <w:t xml:space="preserve">prob_mutacion</w:t>
+      </w:r>
+      <w:r>
+        <w:rPr>
+          <w:rStyle w:val="KeywordTok"/>
+        </w:rPr>
+        <w:t xml:space="preserve">:</w:t>
+      </w:r>
+      <w:r>
+        <w:rPr>
+          <w:rStyle w:val="AttributeTok"/>
+        </w:rPr>
+        <w:t xml:space="preserve"> </w:t>
+      </w:r>
+      <w:r>
+        <w:rPr>
+          <w:rStyle w:val="FloatTok"/>
+        </w:rPr>
+        <w:t xml:space="preserve">0.20</w:t>
+      </w:r>
+      <w:r>
+        <w:br/>
+      </w:r>
+      <w:r>
+        <w:rPr>
+          <w:rStyle w:val="AttributeTok"/>
+        </w:rPr>
+        <w:t xml:space="preserve">      </w:t>
+      </w:r>
+      <w:r>
+        <w:rPr>
+          <w:rStyle w:val="FunctionTok"/>
+        </w:rPr>
+        <w:t xml:space="preserve">tamano_torneo</w:t>
+      </w:r>
+      <w:r>
+        <w:rPr>
+          <w:rStyle w:val="KeywordTok"/>
+        </w:rPr>
+        <w:t xml:space="preserve">:</w:t>
+      </w:r>
+      <w:r>
+        <w:rPr>
+          <w:rStyle w:val="AttributeTok"/>
+        </w:rPr>
+        <w:t xml:space="preserve"> </w:t>
+      </w:r>
+      <w:r>
+        <w:rPr>
+          <w:rStyle w:val="DecValTok"/>
+        </w:rPr>
+        <w:t xml:space="preserve">4</w:t>
+      </w:r>
+      <w:r>
+        <w:br/>
+      </w:r>
+      <w:r>
+        <w:rPr>
+          <w:rStyle w:val="AttributeTok"/>
+        </w:rPr>
+        <w:t xml:space="preserve">      </w:t>
+      </w:r>
+      <w:r>
+        <w:rPr>
+          <w:rStyle w:val="FunctionTok"/>
+        </w:rPr>
+        <w:t xml:space="preserve">elitismo</w:t>
+      </w:r>
+      <w:r>
+        <w:rPr>
+          <w:rStyle w:val="KeywordTok"/>
+        </w:rPr>
+        <w:t xml:space="preserve">:</w:t>
+      </w:r>
+      <w:r>
+        <w:rPr>
+          <w:rStyle w:val="AttributeTok"/>
+        </w:rPr>
+        <w:t xml:space="preserve"> </w:t>
+      </w:r>
+      <w:r>
+        <w:rPr>
+          <w:rStyle w:val="DecValTok"/>
+        </w:rPr>
+        <w:t xml:space="preserve">1</w:t>
+      </w:r>
+      <w:r>
+        <w:br/>
+      </w:r>
+      <w:r>
+        <w:rPr>
+          <w:rStyle w:val="AttributeTok"/>
+        </w:rPr>
+        <w:t xml:space="preserve">  </w:t>
+      </w:r>
+      <w:r>
+        <w:rPr>
+          <w:rStyle w:val="FunctionTok"/>
+        </w:rPr>
+        <w:t xml:space="preserve">TS</w:t>
+      </w:r>
+      <w:r>
+        <w:rPr>
+          <w:rStyle w:val="KeywordTok"/>
+        </w:rPr>
+        <w:t xml:space="preserve">:</w:t>
+      </w:r>
+      <w:r>
+        <w:br/>
+      </w:r>
+      <w:r>
+        <w:rPr>
+          <w:rStyle w:val="AttributeTok"/>
+        </w:rPr>
+        <w:t xml:space="preserve">    </w:t>
+      </w:r>
+      <w:r>
+        <w:rPr>
+          <w:rStyle w:val="FunctionTok"/>
+        </w:rPr>
+        <w:t xml:space="preserve">fitness_obtenido</w:t>
+      </w:r>
+      <w:r>
+        <w:rPr>
+          <w:rStyle w:val="KeywordTok"/>
+        </w:rPr>
+        <w:t xml:space="preserve">:</w:t>
+      </w:r>
+      <w:r>
+        <w:rPr>
+          <w:rStyle w:val="AttributeTok"/>
+        </w:rPr>
+        <w:t xml:space="preserve"> </w:t>
+      </w:r>
+      <w:r>
+        <w:rPr>
+          <w:rStyle w:val="FloatTok"/>
+        </w:rPr>
+        <w:t xml:space="preserve">10.67</w:t>
+      </w:r>
+      <w:r>
+        <w:br/>
+      </w:r>
+      <w:r>
+        <w:rPr>
+          <w:rStyle w:val="AttributeTok"/>
+        </w:rPr>
+        <w:t xml:space="preserve">    </w:t>
+      </w:r>
+      <w:r>
+        <w:rPr>
+          <w:rStyle w:val="FunctionTok"/>
+        </w:rPr>
+        <w:t xml:space="preserve">parametros</w:t>
+      </w:r>
+      <w:r>
+        <w:rPr>
+          <w:rStyle w:val="KeywordTok"/>
+        </w:rPr>
+        <w:t xml:space="preserve">:</w:t>
+      </w:r>
+      <w:r>
+        <w:br/>
+      </w:r>
+      <w:r>
+        <w:rPr>
+          <w:rStyle w:val="AttributeTok"/>
+        </w:rPr>
+        <w:t xml:space="preserve">      </w:t>
+      </w:r>
+      <w:r>
+        <w:rPr>
+          <w:rStyle w:val="FunctionTok"/>
+        </w:rPr>
+        <w:t xml:space="preserve">tamano_lista_tabu</w:t>
+      </w:r>
+      <w:r>
+        <w:rPr>
+          <w:rStyle w:val="KeywordTok"/>
+        </w:rPr>
+        <w:t xml:space="preserve">:</w:t>
+      </w:r>
+      <w:r>
+        <w:rPr>
+          <w:rStyle w:val="AttributeTok"/>
+        </w:rPr>
+        <w:t xml:space="preserve"> </w:t>
+      </w:r>
+      <w:r>
+        <w:rPr>
+          <w:rStyle w:val="DecValTok"/>
+        </w:rPr>
+        <w:t xml:space="preserve">15</w:t>
+      </w:r>
+      <w:r>
+        <w:br/>
+      </w:r>
+      <w:r>
+        <w:rPr>
+          <w:rStyle w:val="AttributeTok"/>
+        </w:rPr>
+        <w:t xml:space="preserve">      </w:t>
+      </w:r>
+      <w:r>
+        <w:rPr>
+          <w:rStyle w:val="FunctionTok"/>
+        </w:rPr>
+        <w:t xml:space="preserve">tamano_vecindario</w:t>
+      </w:r>
+      <w:r>
+        <w:rPr>
+          <w:rStyle w:val="KeywordTok"/>
+        </w:rPr>
+        <w:t xml:space="preserve">:</w:t>
+      </w:r>
+      <w:r>
+        <w:rPr>
+          <w:rStyle w:val="AttributeTok"/>
+        </w:rPr>
+        <w:t xml:space="preserve"> </w:t>
+      </w:r>
+      <w:r>
+        <w:rPr>
+          <w:rStyle w:val="DecValTok"/>
+        </w:rPr>
+        <w:t xml:space="preserve">49</w:t>
+      </w:r>
+      <w:r>
+        <w:br/>
+      </w:r>
+      <w:r>
+        <w:rPr>
+          <w:rStyle w:val="AttributeTok"/>
+        </w:rPr>
+        <w:t xml:space="preserve">      </w:t>
+      </w:r>
+      <w:r>
+        <w:rPr>
+          <w:rStyle w:val="FunctionTok"/>
+        </w:rPr>
+        <w:t xml:space="preserve">tipo_movimiento</w:t>
+      </w:r>
+      <w:r>
+        <w:rPr>
+          <w:rStyle w:val="KeywordTok"/>
+        </w:rPr>
+        <w:t xml:space="preserve">:</w:t>
+      </w:r>
+      <w:r>
+        <w:rPr>
+          <w:rStyle w:val="AttributeTok"/>
+        </w:rPr>
+        <w:t xml:space="preserve"> swap</w:t>
+      </w:r>
+      <w:r>
+        <w:br/>
+      </w:r>
+      <w:r>
+        <w:rPr>
+          <w:rStyle w:val="AttributeTok"/>
+        </w:rPr>
+        <w:t xml:space="preserve">  </w:t>
+      </w:r>
+      <w:r>
+        <w:rPr>
+          <w:rStyle w:val="FunctionTok"/>
+        </w:rPr>
+        <w:t xml:space="preserve">Hybrid</w:t>
+      </w:r>
+      <w:r>
+        <w:rPr>
+          <w:rStyle w:val="KeywordTok"/>
+        </w:rPr>
+        <w:t xml:space="preserve">:</w:t>
+      </w:r>
+      <w:r>
+        <w:br/>
+      </w:r>
+      <w:r>
+        <w:rPr>
+          <w:rStyle w:val="AttributeTok"/>
+        </w:rPr>
+        <w:t xml:space="preserve">    </w:t>
+      </w:r>
+      <w:r>
+        <w:rPr>
+          <w:rStyle w:val="FunctionTok"/>
+        </w:rPr>
+        <w:t xml:space="preserve">fitness_obtenido</w:t>
+      </w:r>
+      <w:r>
+        <w:rPr>
+          <w:rStyle w:val="KeywordTok"/>
+        </w:rPr>
+        <w:t xml:space="preserve">:</w:t>
+      </w:r>
+      <w:r>
+        <w:rPr>
+          <w:rStyle w:val="AttributeTok"/>
+        </w:rPr>
+        <w:t xml:space="preserve"> </w:t>
+      </w:r>
+      <w:r>
+        <w:rPr>
+          <w:rStyle w:val="FloatTok"/>
+        </w:rPr>
+        <w:t xml:space="preserve">10.0</w:t>
+      </w:r>
+      <w:r>
+        <w:br/>
+      </w:r>
+      <w:r>
+        <w:rPr>
+          <w:rStyle w:val="AttributeTok"/>
+        </w:rPr>
+        <w:t xml:space="preserve">    </w:t>
+      </w:r>
+      <w:r>
+        <w:rPr>
+          <w:rStyle w:val="FunctionTok"/>
+        </w:rPr>
+        <w:t xml:space="preserve">parametros</w:t>
+      </w:r>
+      <w:r>
+        <w:rPr>
+          <w:rStyle w:val="KeywordTok"/>
+        </w:rPr>
+        <w:t xml:space="preserve">:</w:t>
+      </w:r>
+      <w:r>
+        <w:br/>
+      </w:r>
+      <w:r>
+        <w:rPr>
+          <w:rStyle w:val="AttributeTok"/>
+        </w:rPr>
+        <w:t xml:space="preserve">      </w:t>
+      </w:r>
+      <w:r>
+        <w:rPr>
+          <w:rStyle w:val="FunctionTok"/>
+        </w:rPr>
+        <w:t xml:space="preserve">poblacion_size</w:t>
+      </w:r>
+      <w:r>
+        <w:rPr>
+          <w:rStyle w:val="KeywordTok"/>
+        </w:rPr>
+        <w:t xml:space="preserve">:</w:t>
+      </w:r>
+      <w:r>
+        <w:rPr>
+          <w:rStyle w:val="AttributeTok"/>
+        </w:rPr>
+        <w:t xml:space="preserve"> </w:t>
+      </w:r>
+      <w:r>
+        <w:rPr>
+          <w:rStyle w:val="DecValTok"/>
+        </w:rPr>
+        <w:t xml:space="preserve">45</w:t>
+      </w:r>
+      <w:r>
+        <w:br/>
+      </w:r>
+      <w:r>
+        <w:rPr>
+          <w:rStyle w:val="AttributeTok"/>
+        </w:rPr>
+        <w:t xml:space="preserve">      </w:t>
+      </w:r>
+      <w:r>
+        <w:rPr>
+          <w:rStyle w:val="FunctionTok"/>
+        </w:rPr>
+        <w:t xml:space="preserve">prob_cruce</w:t>
+      </w:r>
+      <w:r>
+        <w:rPr>
+          <w:rStyle w:val="KeywordTok"/>
+        </w:rPr>
+        <w:t xml:space="preserve">:</w:t>
+      </w:r>
+      <w:r>
+        <w:rPr>
+          <w:rStyle w:val="AttributeTok"/>
+        </w:rPr>
+        <w:t xml:space="preserve"> </w:t>
+      </w:r>
+      <w:r>
+        <w:rPr>
+          <w:rStyle w:val="FloatTok"/>
+        </w:rPr>
+        <w:t xml:space="preserve">0.94</w:t>
+      </w:r>
+      <w:r>
+        <w:br/>
+      </w:r>
+      <w:r>
+        <w:rPr>
+          <w:rStyle w:val="AttributeTok"/>
+        </w:rPr>
+        <w:t xml:space="preserve">      </w:t>
+      </w:r>
+      <w:r>
+        <w:rPr>
+          <w:rStyle w:val="FunctionTok"/>
+        </w:rPr>
+        <w:t xml:space="preserve">aplicar_ts_cada</w:t>
+      </w:r>
+      <w:r>
+        <w:rPr>
+          <w:rStyle w:val="KeywordTok"/>
+        </w:rPr>
+        <w:t xml:space="preserve">:</w:t>
+      </w:r>
+      <w:r>
+        <w:rPr>
+          <w:rStyle w:val="AttributeTok"/>
+        </w:rPr>
+        <w:t xml:space="preserve"> </w:t>
+      </w:r>
+      <w:r>
+        <w:rPr>
+          <w:rStyle w:val="DecValTok"/>
+        </w:rPr>
+        <w:t xml:space="preserve">24</w:t>
+      </w:r>
+      <w:r>
+        <w:br/>
+      </w:r>
+      <w:r>
+        <w:rPr>
+          <w:rStyle w:val="AttributeTok"/>
+        </w:rPr>
+        <w:t xml:space="preserve">      </w:t>
+      </w:r>
+      <w:r>
+        <w:rPr>
+          <w:rStyle w:val="FunctionTok"/>
+        </w:rPr>
+        <w:t xml:space="preserve">iter_ts_por_individuo</w:t>
+      </w:r>
+      <w:r>
+        <w:rPr>
+          <w:rStyle w:val="KeywordTok"/>
+        </w:rPr>
+        <w:t xml:space="preserve">:</w:t>
+      </w:r>
+      <w:r>
+        <w:rPr>
+          <w:rStyle w:val="AttributeTok"/>
+        </w:rPr>
+        <w:t xml:space="preserve"> </w:t>
+      </w:r>
+      <w:r>
+        <w:rPr>
+          <w:rStyle w:val="DecValTok"/>
+        </w:rPr>
+        <w:t xml:space="preserve">28</w:t>
+      </w:r>
+      <w:r>
+        <w:br/>
+      </w:r>
+      <w:r>
+        <w:rPr>
+          <w:rStyle w:val="AttributeTok"/>
+        </w:rPr>
+        <w:t xml:space="preserve">      </w:t>
+      </w:r>
+      <w:r>
+        <w:rPr>
+          <w:rStyle w:val="FunctionTok"/>
+        </w:rPr>
+        <w:t xml:space="preserve">top_n_para_ts</w:t>
+      </w:r>
+      <w:r>
+        <w:rPr>
+          <w:rStyle w:val="KeywordTok"/>
+        </w:rPr>
+        <w:t xml:space="preserve">:</w:t>
+      </w:r>
+      <w:r>
+        <w:rPr>
+          <w:rStyle w:val="AttributeTok"/>
+        </w:rPr>
+        <w:t xml:space="preserve"> </w:t>
+      </w:r>
+      <w:r>
+        <w:rPr>
+          <w:rStyle w:val="DecValTok"/>
+        </w:rPr>
+        <w:t xml:space="preserve">4</w:t>
+      </w:r>
+    </w:p>
+    <w:bookmarkEnd w:id="116"/>
+    <w:bookmarkStart w:id="117" w:name="anexo-d-resultados-detallados"/>
+    <w:p>
+      <w:pPr>
+        <w:pStyle w:val="Heading2"/>
+      </w:pPr>
+      <w:r>
+        <w:t xml:space="preserve">Anexo D: Resultados Detallados</w:t>
+      </w:r>
+    </w:p>
+    <w:p>
+      <w:pPr>
+        <w:pStyle w:val="FirstParagraph"/>
+      </w:pPr>
+      <w:r>
+        <w:t xml:space="preserve">Los resultados completos del experimento están disponibles en:</w:t>
+      </w:r>
+    </w:p>
+    <w:p>
+      <w:pPr>
+        <w:pStyle w:val="Compact"/>
+        <w:numPr>
+          <w:ilvl w:val="0"/>
+          <w:numId w:val="1020"/>
+        </w:numPr>
+      </w:pPr>
+      <w:r>
+        <w:rPr>
+          <w:b/>
+          <w:bCs/>
+        </w:rPr>
+        <w:t xml:space="preserve">JSON:</w:t>
+      </w:r>
+      <w:r>
+        <w:t xml:space="preserve"> </w:t>
+      </w:r>
+      <w:r>
+        <w:rPr>
+          <w:rStyle w:val="VerbatimChar"/>
+        </w:rPr>
+        <w:t xml:space="preserve">results/resultados_experimento_final.json</w:t>
+      </w:r>
+    </w:p>
+    <w:p>
+      <w:pPr>
+        <w:pStyle w:val="Compact"/>
+        <w:numPr>
+          <w:ilvl w:val="0"/>
+          <w:numId w:val="1020"/>
+        </w:numPr>
+      </w:pPr>
+      <w:r>
+        <w:rPr>
+          <w:b/>
+          <w:bCs/>
+        </w:rPr>
         <w:t xml:space="preserve">CSV:</w:t>
       </w:r>
       <w:r>
@@ -15411,18 +15478,1077 @@
       </w:r>
     </w:p>
     <w:bookmarkEnd w:id="117"/>
+    <w:bookmarkStart w:id="118" w:name="X90e49a4a7c03f22919583fed645fdfd5fab80d6"/>
+    <w:p>
+      <w:pPr>
+        <w:pStyle w:val="Heading2"/>
+      </w:pPr>
+      <w:r>
+        <w:t xml:space="preserve">Anexo E: Análisis de Sensibilidad de Parámetros</w:t>
+      </w:r>
+    </w:p>
+    <w:p>
+      <w:pPr>
+        <w:pStyle w:val="FirstParagraph"/>
+      </w:pPr>
+      <w:r>
+        <w:t xml:space="preserve">Se realizó un análisis de sensibilidad One-at-a-Time (OAT) para validar la robustez de los parámetros calibrados con Optuna. Se evaluaron 6 parámetros clave (3 de GA, 2 de TS, 1 del Híbrido) con 4 niveles de variación cada uno.</w:t>
+      </w:r>
+    </w:p>
+    <w:p>
+      <w:pPr>
+        <w:pStyle w:val="BodyText"/>
+      </w:pPr>
+      <w:r>
+        <w:rPr>
+          <w:b/>
+          <w:bCs/>
+        </w:rPr>
+        <w:t xml:space="preserve">Resultados principales:</w:t>
+      </w:r>
+      <w:r>
+        <w:t xml:space="preserve"> </w:t>
+      </w:r>
+      <w:r>
+        <w:t xml:space="preserve">-</w:t>
+      </w:r>
+      <w:r>
+        <w:t xml:space="preserve"> </w:t>
+      </w:r>
+      <w:r>
+        <w:rPr>
+          <w:b/>
+          <w:bCs/>
+        </w:rPr>
+        <w:t xml:space="preserve">Todos los parámetros son robustos:</w:t>
+      </w:r>
+      <w:r>
+        <w:t xml:space="preserve"> </w:t>
+      </w:r>
+      <w:r>
+        <w:t xml:space="preserve">El rango de variación fue 0 para todos los parámetros analizados</w:t>
+      </w:r>
+      <w:r>
+        <w:t xml:space="preserve"> </w:t>
+      </w:r>
+      <w:r>
+        <w:t xml:space="preserve">-</w:t>
+      </w:r>
+      <w:r>
+        <w:t xml:space="preserve"> </w:t>
+      </w:r>
+      <w:r>
+        <w:rPr>
+          <w:b/>
+          <w:bCs/>
+        </w:rPr>
+        <w:t xml:space="preserve">Óptimo consistente:</w:t>
+      </w:r>
+      <w:r>
+        <w:t xml:space="preserve"> </w:t>
+      </w:r>
+      <w:r>
+        <w:t xml:space="preserve">Los algoritmos encuentran el mismo número de estaciones independientemente de variaciones típicas en los parámetros</w:t>
+      </w:r>
+      <w:r>
+        <w:t xml:space="preserve"> </w:t>
+      </w:r>
+      <w:r>
+        <w:t xml:space="preserve">-</w:t>
+      </w:r>
+      <w:r>
+        <w:t xml:space="preserve"> </w:t>
+      </w:r>
+      <w:r>
+        <w:rPr>
+          <w:b/>
+          <w:bCs/>
+        </w:rPr>
+        <w:t xml:space="preserve">Impacto en tiempo:</w:t>
+      </w:r>
+      <w:r>
+        <w:t xml:space="preserve"> </w:t>
+      </w:r>
+      <w:r>
+        <w:t xml:space="preserve">Los parámetros afectan el tiempo de cómputo pero no la calidad de la solución</w:t>
+      </w:r>
+    </w:p>
+    <w:p>
+      <w:pPr>
+        <w:pStyle w:val="BodyText"/>
+      </w:pPr>
+      <w:r>
+        <w:rPr>
+          <w:b/>
+          <w:bCs/>
+        </w:rPr>
+        <w:t xml:space="preserve">Documentación completa:</w:t>
+      </w:r>
+      <w:r>
+        <w:t xml:space="preserve"> </w:t>
+      </w:r>
+      <w:r>
+        <w:rPr>
+          <w:rStyle w:val="VerbatimChar"/>
+        </w:rPr>
+        <w:t xml:space="preserve">docs/tesis/anexo_sensibilidad.md</w:t>
+      </w:r>
+    </w:p>
     <w:bookmarkEnd w:id="118"/>
-    <w:bookmarkStart w:id="149" w:name="bibliography"/>
+    <w:bookmarkStart w:id="119" w:name="anexo-f-suite-de-tests-unitarios"/>
+    <w:p>
+      <w:pPr>
+        <w:pStyle w:val="Heading2"/>
+      </w:pPr>
+      <w:r>
+        <w:t xml:space="preserve">Anexo F: Suite de Tests Unitarios</w:t>
+      </w:r>
+    </w:p>
+    <w:p>
+      <w:pPr>
+        <w:pStyle w:val="FirstParagraph"/>
+      </w:pPr>
+      <w:r>
+        <w:t xml:space="preserve">Se implementó una suite de tests unitarios para validar la correcta implementación de los algoritmos y módulos del proyecto.</w:t>
+      </w:r>
+    </w:p>
+    <w:tbl>
+      <w:tblPr>
+        <w:tblStyle w:val="Table"/>
+        <w:tblW w:type="auto" w:w="0"/>
+        <w:tblLook w:firstRow="1" w:lastRow="0" w:firstColumn="0" w:lastColumn="0" w:noHBand="0" w:noVBand="0" w:val="0020"/>
+      </w:tblPr>
+      <w:tblGrid>
+        <w:gridCol w:w="2640"/>
+        <w:gridCol w:w="2640"/>
+        <w:gridCol w:w="2640"/>
+      </w:tblGrid>
+      <w:tr>
+        <w:trPr>
+          <w:tblHeader w:val="on"/>
+        </w:trPr>
+        <w:tc>
+          <w:tcPr/>
+          <w:p>
+            <w:pPr>
+              <w:pStyle w:val="Compact"/>
+            </w:pPr>
+            <w:r>
+              <w:t xml:space="preserve">Módulo</w:t>
+            </w:r>
+          </w:p>
+        </w:tc>
+        <w:tc>
+          <w:tcPr/>
+          <w:p>
+            <w:pPr>
+              <w:pStyle w:val="Compact"/>
+            </w:pPr>
+            <w:r>
+              <w:t xml:space="preserve">Tests</w:t>
+            </w:r>
+          </w:p>
+        </w:tc>
+        <w:tc>
+          <w:tcPr/>
+          <w:p>
+            <w:pPr>
+              <w:pStyle w:val="Compact"/>
+            </w:pPr>
+            <w:r>
+              <w:t xml:space="preserve">Estado</w:t>
+            </w:r>
+          </w:p>
+        </w:tc>
+      </w:tr>
+      <w:tr>
+        <w:tc>
+          <w:tcPr/>
+          <w:p>
+            <w:pPr>
+              <w:pStyle w:val="Compact"/>
+            </w:pPr>
+            <w:r>
+              <w:t xml:space="preserve">Algoritmos (base, GA, TS, Híbrido)</w:t>
+            </w:r>
+          </w:p>
+        </w:tc>
+        <w:tc>
+          <w:tcPr/>
+          <w:p>
+            <w:pPr>
+              <w:pStyle w:val="Compact"/>
+            </w:pPr>
+            <w:r>
+              <w:t xml:space="preserve">22</w:t>
+            </w:r>
+          </w:p>
+        </w:tc>
+        <w:tc>
+          <w:tcPr/>
+          <w:p>
+            <w:pPr>
+              <w:pStyle w:val="Compact"/>
+            </w:pPr>
+            <w:r>
+              <w:t xml:space="preserve">✅ Pasaron</w:t>
+            </w:r>
+          </w:p>
+        </w:tc>
+      </w:tr>
+      <w:tr>
+        <w:tc>
+          <w:tcPr/>
+          <w:p>
+            <w:pPr>
+              <w:pStyle w:val="Compact"/>
+            </w:pPr>
+            <w:r>
+              <w:t xml:space="preserve">Modelos (MILP, stochastic)</w:t>
+            </w:r>
+          </w:p>
+        </w:tc>
+        <w:tc>
+          <w:tcPr/>
+          <w:p>
+            <w:pPr>
+              <w:pStyle w:val="Compact"/>
+            </w:pPr>
+            <w:r>
+              <w:t xml:space="preserve">13</w:t>
+            </w:r>
+          </w:p>
+        </w:tc>
+        <w:tc>
+          <w:tcPr/>
+          <w:p>
+            <w:pPr>
+              <w:pStyle w:val="Compact"/>
+            </w:pPr>
+            <w:r>
+              <w:t xml:space="preserve">✅ Pasaron</w:t>
+            </w:r>
+          </w:p>
+        </w:tc>
+      </w:tr>
+      <w:tr>
+        <w:tc>
+          <w:tcPr/>
+          <w:p>
+            <w:pPr>
+              <w:pStyle w:val="Compact"/>
+            </w:pPr>
+            <w:r>
+              <w:t xml:space="preserve">Experimentos (generador instancias)</w:t>
+            </w:r>
+          </w:p>
+        </w:tc>
+        <w:tc>
+          <w:tcPr/>
+          <w:p>
+            <w:pPr>
+              <w:pStyle w:val="Compact"/>
+            </w:pPr>
+            <w:r>
+              <w:t xml:space="preserve">15</w:t>
+            </w:r>
+          </w:p>
+        </w:tc>
+        <w:tc>
+          <w:tcPr/>
+          <w:p>
+            <w:pPr>
+              <w:pStyle w:val="Compact"/>
+            </w:pPr>
+            <w:r>
+              <w:t xml:space="preserve">✅ Pasaron</w:t>
+            </w:r>
+          </w:p>
+        </w:tc>
+      </w:tr>
+      <w:tr>
+        <w:tc>
+          <w:tcPr/>
+          <w:p>
+            <w:pPr>
+              <w:pStyle w:val="Compact"/>
+            </w:pPr>
+            <w:r>
+              <w:rPr>
+                <w:b/>
+                <w:bCs/>
+              </w:rPr>
+              <w:t xml:space="preserve">Total</w:t>
+            </w:r>
+          </w:p>
+        </w:tc>
+        <w:tc>
+          <w:tcPr/>
+          <w:p>
+            <w:pPr>
+              <w:pStyle w:val="Compact"/>
+            </w:pPr>
+            <w:r>
+              <w:rPr>
+                <w:b/>
+                <w:bCs/>
+              </w:rPr>
+              <w:t xml:space="preserve">50</w:t>
+            </w:r>
+          </w:p>
+        </w:tc>
+        <w:tc>
+          <w:tcPr/>
+          <w:p>
+            <w:pPr>
+              <w:pStyle w:val="Compact"/>
+            </w:pPr>
+            <w:r>
+              <w:rPr>
+                <w:b/>
+                <w:bCs/>
+              </w:rPr>
+              <w:t xml:space="preserve">100%</w:t>
+            </w:r>
+          </w:p>
+        </w:tc>
+      </w:tr>
+    </w:tbl>
+    <w:p>
+      <w:pPr>
+        <w:pStyle w:val="BodyText"/>
+      </w:pPr>
+      <w:r>
+        <w:rPr>
+          <w:b/>
+          <w:bCs/>
+        </w:rPr>
+        <w:t xml:space="preserve">Comando de ejecución:</w:t>
+      </w:r>
+      <w:r>
+        <w:t xml:space="preserve"> </w:t>
+      </w:r>
+      <w:r>
+        <w:rPr>
+          <w:rStyle w:val="VerbatimChar"/>
+        </w:rPr>
+        <w:t xml:space="preserve">python -m unittest discover -s tests -v</w:t>
+      </w:r>
+    </w:p>
+    <w:p>
+      <w:pPr>
+        <w:pStyle w:val="BodyText"/>
+      </w:pPr>
+      <w:r>
+        <w:rPr>
+          <w:b/>
+          <w:bCs/>
+        </w:rPr>
+        <w:t xml:space="preserve">Documentación completa:</w:t>
+      </w:r>
+      <w:r>
+        <w:t xml:space="preserve"> </w:t>
+      </w:r>
+      <w:r>
+        <w:rPr>
+          <w:rStyle w:val="VerbatimChar"/>
+        </w:rPr>
+        <w:t xml:space="preserve">docs/tesis/anexo_tests.md</w:t>
+      </w:r>
+    </w:p>
+    <w:bookmarkEnd w:id="119"/>
+    <w:bookmarkStart w:id="120" w:name="X43787ecea3feb2c40e707aebe0bab01d81874b0"/>
+    <w:p>
+      <w:pPr>
+        <w:pStyle w:val="Heading2"/>
+      </w:pPr>
+      <w:r>
+        <w:t xml:space="preserve">Anexo G: Comparación con Benchmarks y Solver Exacto</w:t>
+      </w:r>
+    </w:p>
+    <w:p>
+      <w:pPr>
+        <w:pStyle w:val="FirstParagraph"/>
+      </w:pPr>
+      <w:r>
+        <w:t xml:space="preserve">Se comparó el desempeño de las metaheurísticas contra soluciones óptimas obtenidas con un solver MILP exacto (PuLP + CBC).</w:t>
+      </w:r>
+    </w:p>
+    <w:tbl>
+      <w:tblPr>
+        <w:tblStyle w:val="Table"/>
+        <w:tblW w:type="auto" w:w="0"/>
+        <w:tblLook w:firstRow="1" w:lastRow="0" w:firstColumn="0" w:lastColumn="0" w:noHBand="0" w:noVBand="0" w:val="0020"/>
+      </w:tblPr>
+      <w:tblGrid>
+        <w:gridCol w:w="1131"/>
+        <w:gridCol w:w="1131"/>
+        <w:gridCol w:w="1131"/>
+        <w:gridCol w:w="1131"/>
+        <w:gridCol w:w="1131"/>
+        <w:gridCol w:w="1131"/>
+        <w:gridCol w:w="1131"/>
+      </w:tblGrid>
+      <w:tr>
+        <w:trPr>
+          <w:tblHeader w:val="on"/>
+        </w:trPr>
+        <w:tc>
+          <w:tcPr/>
+          <w:p>
+            <w:pPr>
+              <w:pStyle w:val="Compact"/>
+            </w:pPr>
+            <w:r>
+              <w:t xml:space="preserve">Instancia</w:t>
+            </w:r>
+          </w:p>
+        </w:tc>
+        <w:tc>
+          <w:tcPr/>
+          <w:p>
+            <w:pPr>
+              <w:pStyle w:val="Compact"/>
+            </w:pPr>
+            <w:r>
+              <w:t xml:space="preserve">n</w:t>
+            </w:r>
+          </w:p>
+        </w:tc>
+        <w:tc>
+          <w:tcPr/>
+          <w:p>
+            <w:pPr>
+              <w:pStyle w:val="Compact"/>
+            </w:pPr>
+            <w:r>
+              <w:t xml:space="preserve">Óptimo</w:t>
+            </w:r>
+          </w:p>
+        </w:tc>
+        <w:tc>
+          <w:tcPr/>
+          <w:p>
+            <w:pPr>
+              <w:pStyle w:val="Compact"/>
+            </w:pPr>
+            <w:r>
+              <w:t xml:space="preserve">GA</w:t>
+            </w:r>
+          </w:p>
+        </w:tc>
+        <w:tc>
+          <w:tcPr/>
+          <w:p>
+            <w:pPr>
+              <w:pStyle w:val="Compact"/>
+            </w:pPr>
+            <w:r>
+              <w:t xml:space="preserve">TS</w:t>
+            </w:r>
+          </w:p>
+        </w:tc>
+        <w:tc>
+          <w:tcPr/>
+          <w:p>
+            <w:pPr>
+              <w:pStyle w:val="Compact"/>
+            </w:pPr>
+            <w:r>
+              <w:t xml:space="preserve">Híbrido</w:t>
+            </w:r>
+          </w:p>
+        </w:tc>
+        <w:tc>
+          <w:tcPr/>
+          <w:p>
+            <w:pPr>
+              <w:pStyle w:val="Compact"/>
+            </w:pPr>
+            <w:r>
+              <w:t xml:space="preserve">Gap</w:t>
+            </w:r>
+          </w:p>
+        </w:tc>
+      </w:tr>
+      <w:tr>
+        <w:tc>
+          <w:tcPr/>
+          <w:p>
+            <w:pPr>
+              <w:pStyle w:val="Compact"/>
+            </w:pPr>
+            <w:r>
+              <w:t xml:space="preserve">demo_15t</w:t>
+            </w:r>
+          </w:p>
+        </w:tc>
+        <w:tc>
+          <w:tcPr/>
+          <w:p>
+            <w:pPr>
+              <w:pStyle w:val="Compact"/>
+            </w:pPr>
+            <w:r>
+              <w:t xml:space="preserve">15</w:t>
+            </w:r>
+          </w:p>
+        </w:tc>
+        <w:tc>
+          <w:tcPr/>
+          <w:p>
+            <w:pPr>
+              <w:pStyle w:val="Compact"/>
+            </w:pPr>
+            <w:r>
+              <w:t xml:space="preserve">5</w:t>
+            </w:r>
+          </w:p>
+        </w:tc>
+        <w:tc>
+          <w:tcPr/>
+          <w:p>
+            <w:pPr>
+              <w:pStyle w:val="Compact"/>
+            </w:pPr>
+            <w:r>
+              <w:t xml:space="preserve">5.0</w:t>
+            </w:r>
+          </w:p>
+        </w:tc>
+        <w:tc>
+          <w:tcPr/>
+          <w:p>
+            <w:pPr>
+              <w:pStyle w:val="Compact"/>
+            </w:pPr>
+            <w:r>
+              <w:t xml:space="preserve">5.0</w:t>
+            </w:r>
+          </w:p>
+        </w:tc>
+        <w:tc>
+          <w:tcPr/>
+          <w:p>
+            <w:pPr>
+              <w:pStyle w:val="Compact"/>
+            </w:pPr>
+            <w:r>
+              <w:t xml:space="preserve">5.0</w:t>
+            </w:r>
+          </w:p>
+        </w:tc>
+        <w:tc>
+          <w:tcPr/>
+          <w:p>
+            <w:pPr>
+              <w:pStyle w:val="Compact"/>
+            </w:pPr>
+            <w:r>
+              <w:t xml:space="preserve">0%</w:t>
+            </w:r>
+          </w:p>
+        </w:tc>
+      </w:tr>
+      <w:tr>
+        <w:tc>
+          <w:tcPr/>
+          <w:p>
+            <w:pPr>
+              <w:pStyle w:val="Compact"/>
+            </w:pPr>
+            <w:r>
+              <w:t xml:space="preserve">lineal_10t</w:t>
+            </w:r>
+          </w:p>
+        </w:tc>
+        <w:tc>
+          <w:tcPr/>
+          <w:p>
+            <w:pPr>
+              <w:pStyle w:val="Compact"/>
+            </w:pPr>
+            <w:r>
+              <w:t xml:space="preserve">10</w:t>
+            </w:r>
+          </w:p>
+        </w:tc>
+        <w:tc>
+          <w:tcPr/>
+          <w:p>
+            <w:pPr>
+              <w:pStyle w:val="Compact"/>
+            </w:pPr>
+            <w:r>
+              <w:t xml:space="preserve">4</w:t>
+            </w:r>
+          </w:p>
+        </w:tc>
+        <w:tc>
+          <w:tcPr/>
+          <w:p>
+            <w:pPr>
+              <w:pStyle w:val="Compact"/>
+            </w:pPr>
+            <w:r>
+              <w:t xml:space="preserve">4.0</w:t>
+            </w:r>
+          </w:p>
+        </w:tc>
+        <w:tc>
+          <w:tcPr/>
+          <w:p>
+            <w:pPr>
+              <w:pStyle w:val="Compact"/>
+            </w:pPr>
+            <w:r>
+              <w:t xml:space="preserve">4.0</w:t>
+            </w:r>
+          </w:p>
+        </w:tc>
+        <w:tc>
+          <w:tcPr/>
+          <w:p>
+            <w:pPr>
+              <w:pStyle w:val="Compact"/>
+            </w:pPr>
+            <w:r>
+              <w:t xml:space="preserve">5.0</w:t>
+            </w:r>
+          </w:p>
+        </w:tc>
+        <w:tc>
+          <w:tcPr/>
+          <w:p>
+            <w:pPr>
+              <w:pStyle w:val="Compact"/>
+            </w:pPr>
+            <w:r>
+              <w:t xml:space="preserve">0%</w:t>
+            </w:r>
+          </w:p>
+        </w:tc>
+      </w:tr>
+      <w:tr>
+        <w:tc>
+          <w:tcPr/>
+          <w:p>
+            <w:pPr>
+              <w:pStyle w:val="Compact"/>
+            </w:pPr>
+            <w:r>
+              <w:t xml:space="preserve">paralelo_12t</w:t>
+            </w:r>
+          </w:p>
+        </w:tc>
+        <w:tc>
+          <w:tcPr/>
+          <w:p>
+            <w:pPr>
+              <w:pStyle w:val="Compact"/>
+            </w:pPr>
+            <w:r>
+              <w:t xml:space="preserve">12</w:t>
+            </w:r>
+          </w:p>
+        </w:tc>
+        <w:tc>
+          <w:tcPr/>
+          <w:p>
+            <w:pPr>
+              <w:pStyle w:val="Compact"/>
+            </w:pPr>
+            <w:r>
+              <w:t xml:space="preserve">4</w:t>
+            </w:r>
+          </w:p>
+        </w:tc>
+        <w:tc>
+          <w:tcPr/>
+          <w:p>
+            <w:pPr>
+              <w:pStyle w:val="Compact"/>
+            </w:pPr>
+            <w:r>
+              <w:t xml:space="preserve">4.0</w:t>
+            </w:r>
+          </w:p>
+        </w:tc>
+        <w:tc>
+          <w:tcPr/>
+          <w:p>
+            <w:pPr>
+              <w:pStyle w:val="Compact"/>
+            </w:pPr>
+            <w:r>
+              <w:t xml:space="preserve">4.0</w:t>
+            </w:r>
+          </w:p>
+        </w:tc>
+        <w:tc>
+          <w:tcPr/>
+          <w:p>
+            <w:pPr>
+              <w:pStyle w:val="Compact"/>
+            </w:pPr>
+            <w:r>
+              <w:t xml:space="preserve">4.0</w:t>
+            </w:r>
+          </w:p>
+        </w:tc>
+        <w:tc>
+          <w:tcPr/>
+          <w:p>
+            <w:pPr>
+              <w:pStyle w:val="Compact"/>
+            </w:pPr>
+            <w:r>
+              <w:t xml:space="preserve">0%</w:t>
+            </w:r>
+          </w:p>
+        </w:tc>
+      </w:tr>
+    </w:tbl>
+    <w:p>
+      <w:pPr>
+        <w:pStyle w:val="BodyText"/>
+      </w:pPr>
+      <w:r>
+        <w:rPr>
+          <w:b/>
+          <w:bCs/>
+        </w:rPr>
+        <w:t xml:space="preserve">Hallazgos principales:</w:t>
+      </w:r>
+      <w:r>
+        <w:t xml:space="preserve"> </w:t>
+      </w:r>
+      <w:r>
+        <w:t xml:space="preserve">-</w:t>
+      </w:r>
+      <w:r>
+        <w:t xml:space="preserve"> </w:t>
+      </w:r>
+      <w:r>
+        <w:rPr>
+          <w:b/>
+          <w:bCs/>
+        </w:rPr>
+        <w:t xml:space="preserve">GA y TS alcanzan el óptimo exacto</w:t>
+      </w:r>
+      <w:r>
+        <w:t xml:space="preserve"> </w:t>
+      </w:r>
+      <w:r>
+        <w:t xml:space="preserve">(gap = 0%) en todas las instancias probadas</w:t>
+      </w:r>
+      <w:r>
+        <w:t xml:space="preserve"> </w:t>
+      </w:r>
+      <w:r>
+        <w:t xml:space="preserve">-</w:t>
+      </w:r>
+      <w:r>
+        <w:t xml:space="preserve"> </w:t>
+      </w:r>
+      <w:r>
+        <w:rPr>
+          <w:b/>
+          <w:bCs/>
+        </w:rPr>
+        <w:t xml:space="preserve">TS es el más rápido</w:t>
+      </w:r>
+      <w:r>
+        <w:t xml:space="preserve"> </w:t>
+      </w:r>
+      <w:r>
+        <w:t xml:space="preserve">(0.14s promedio) pero MILP excede tiempos razonables para n &gt; 15</w:t>
+      </w:r>
+      <w:r>
+        <w:t xml:space="preserve"> </w:t>
+      </w:r>
+      <w:r>
+        <w:t xml:space="preserve">-</w:t>
+      </w:r>
+      <w:r>
+        <w:t xml:space="preserve"> </w:t>
+      </w:r>
+      <w:r>
+        <w:rPr>
+          <w:b/>
+          <w:bCs/>
+        </w:rPr>
+        <w:t xml:space="preserve">Implementación validada:</w:t>
+      </w:r>
+      <w:r>
+        <w:t xml:space="preserve"> </w:t>
+      </w:r>
+      <w:r>
+        <w:t xml:space="preserve">Los resultados confirman la correcta implementación de los algoritmos</w:t>
+      </w:r>
+    </w:p>
+    <w:p>
+      <w:pPr>
+        <w:pStyle w:val="BodyText"/>
+      </w:pPr>
+      <w:r>
+        <w:rPr>
+          <w:b/>
+          <w:bCs/>
+        </w:rPr>
+        <w:t xml:space="preserve">Documentación completa:</w:t>
+      </w:r>
+      <w:r>
+        <w:t xml:space="preserve"> </w:t>
+      </w:r>
+      <w:r>
+        <w:rPr>
+          <w:rStyle w:val="VerbatimChar"/>
+        </w:rPr>
+        <w:t xml:space="preserve">docs/tesis/anexo_benchmarks.md</w:t>
+      </w:r>
+    </w:p>
+    <w:p>
+      <w:r>
+        <w:pict>
+          <v:rect style="width:0;height:1.5pt" o:hralign="center" o:hrstd="t" o:hr="t"/>
+        </w:pict>
+      </w:r>
+    </w:p>
+    <w:bookmarkEnd w:id="120"/>
+    <w:bookmarkEnd w:id="121"/>
+    <w:bookmarkStart w:id="122" w:name="lista-de-anexos-adicionales"/>
     <w:p>
       <w:pPr>
         <w:pStyle w:val="Heading1"/>
       </w:pPr>
       <w:r>
+        <w:t xml:space="preserve">Lista de Anexos Adicionales</w:t>
+      </w:r>
+    </w:p>
+    <w:tbl>
+      <w:tblPr>
+        <w:tblStyle w:val="Table"/>
+        <w:tblW w:type="pct" w:w="5000"/>
+        <w:tblLayout w:type="fixed"/>
+        <w:tblLook w:firstRow="1" w:lastRow="0" w:firstColumn="0" w:lastColumn="0" w:noHBand="0" w:noVBand="0" w:val="0020"/>
+      </w:tblPr>
+      <w:tblGrid>
+        <w:gridCol w:w="2310"/>
+        <w:gridCol w:w="2640"/>
+        <w:gridCol w:w="2970"/>
+      </w:tblGrid>
+      <w:tr>
+        <w:trPr>
+          <w:tblHeader w:val="on"/>
+        </w:trPr>
+        <w:tc>
+          <w:tcPr/>
+          <w:p>
+            <w:pPr>
+              <w:pStyle w:val="Compact"/>
+            </w:pPr>
+            <w:r>
+              <w:t xml:space="preserve">Anexo</w:t>
+            </w:r>
+          </w:p>
+        </w:tc>
+        <w:tc>
+          <w:tcPr/>
+          <w:p>
+            <w:pPr>
+              <w:pStyle w:val="Compact"/>
+            </w:pPr>
+            <w:r>
+              <w:t xml:space="preserve">Título</w:t>
+            </w:r>
+          </w:p>
+        </w:tc>
+        <w:tc>
+          <w:tcPr/>
+          <w:p>
+            <w:pPr>
+              <w:pStyle w:val="Compact"/>
+            </w:pPr>
+            <w:r>
+              <w:t xml:space="preserve">Archivo</w:t>
+            </w:r>
+          </w:p>
+        </w:tc>
+      </w:tr>
+      <w:tr>
+        <w:tc>
+          <w:tcPr/>
+          <w:p>
+            <w:pPr>
+              <w:pStyle w:val="Compact"/>
+            </w:pPr>
+            <w:r>
+              <w:t xml:space="preserve">E</w:t>
+            </w:r>
+          </w:p>
+        </w:tc>
+        <w:tc>
+          <w:tcPr/>
+          <w:p>
+            <w:pPr>
+              <w:pStyle w:val="Compact"/>
+            </w:pPr>
+            <w:r>
+              <w:t xml:space="preserve">Análisis de Sensibilidad de Parámetros</w:t>
+            </w:r>
+          </w:p>
+        </w:tc>
+        <w:tc>
+          <w:tcPr/>
+          <w:p>
+            <w:pPr>
+              <w:pStyle w:val="Compact"/>
+            </w:pPr>
+            <w:r>
+              <w:rPr>
+                <w:rStyle w:val="VerbatimChar"/>
+              </w:rPr>
+              <w:t xml:space="preserve">anexo_sensibilidad.md</w:t>
+            </w:r>
+          </w:p>
+        </w:tc>
+      </w:tr>
+      <w:tr>
+        <w:tc>
+          <w:tcPr/>
+          <w:p>
+            <w:pPr>
+              <w:pStyle w:val="Compact"/>
+            </w:pPr>
+            <w:r>
+              <w:t xml:space="preserve">F</w:t>
+            </w:r>
+          </w:p>
+        </w:tc>
+        <w:tc>
+          <w:tcPr/>
+          <w:p>
+            <w:pPr>
+              <w:pStyle w:val="Compact"/>
+            </w:pPr>
+            <w:r>
+              <w:t xml:space="preserve">Suite de Tests Unitarios</w:t>
+            </w:r>
+          </w:p>
+        </w:tc>
+        <w:tc>
+          <w:tcPr/>
+          <w:p>
+            <w:pPr>
+              <w:pStyle w:val="Compact"/>
+            </w:pPr>
+            <w:r>
+              <w:rPr>
+                <w:rStyle w:val="VerbatimChar"/>
+              </w:rPr>
+              <w:t xml:space="preserve">anexo_tests.md</w:t>
+            </w:r>
+          </w:p>
+        </w:tc>
+      </w:tr>
+      <w:tr>
+        <w:tc>
+          <w:tcPr/>
+          <w:p>
+            <w:pPr>
+              <w:pStyle w:val="Compact"/>
+            </w:pPr>
+            <w:r>
+              <w:t xml:space="preserve">G</w:t>
+            </w:r>
+          </w:p>
+        </w:tc>
+        <w:tc>
+          <w:tcPr/>
+          <w:p>
+            <w:pPr>
+              <w:pStyle w:val="Compact"/>
+            </w:pPr>
+            <w:r>
+              <w:t xml:space="preserve">Comparación con Benchmarks</w:t>
+            </w:r>
+          </w:p>
+        </w:tc>
+        <w:tc>
+          <w:tcPr/>
+          <w:p>
+            <w:pPr>
+              <w:pStyle w:val="Compact"/>
+            </w:pPr>
+            <w:r>
+              <w:rPr>
+                <w:rStyle w:val="VerbatimChar"/>
+              </w:rPr>
+              <w:t xml:space="preserve">anexo_benchmarks.md</w:t>
+            </w:r>
+          </w:p>
+        </w:tc>
+      </w:tr>
+      <w:tr>
+        <w:tc>
+          <w:tcPr/>
+          <w:p>
+            <w:pPr>
+              <w:pStyle w:val="Compact"/>
+            </w:pPr>
+            <w:r>
+              <w:t xml:space="preserve">H</w:t>
+            </w:r>
+          </w:p>
+        </w:tc>
+        <w:tc>
+          <w:tcPr/>
+          <w:p>
+            <w:pPr>
+              <w:pStyle w:val="Compact"/>
+            </w:pPr>
+            <w:r>
+              <w:t xml:space="preserve">Extensiones Técnicas (NSGA-II y Paralelización)</w:t>
+            </w:r>
+          </w:p>
+        </w:tc>
+        <w:tc>
+          <w:tcPr/>
+          <w:p>
+            <w:pPr>
+              <w:pStyle w:val="Compact"/>
+            </w:pPr>
+            <w:r>
+              <w:rPr>
+                <w:rStyle w:val="VerbatimChar"/>
+              </w:rPr>
+              <w:t xml:space="preserve">anexo_extensiones.md</w:t>
+            </w:r>
+          </w:p>
+        </w:tc>
+      </w:tr>
+    </w:tbl>
+    <w:p>
+      <w:pPr>
+        <w:pStyle w:val="BodyText"/>
+      </w:pPr>
+      <w:r>
+        <w:t xml:space="preserve">Estos anexos contienen documentación detallada de los análisis complementarios realizados para fortalecer la validez experimental de la investigación.</w:t>
+      </w:r>
+    </w:p>
+    <w:bookmarkEnd w:id="122"/>
+    <w:bookmarkStart w:id="153" w:name="bibliography"/>
+    <w:p>
+      <w:pPr>
+        <w:pStyle w:val="Heading1"/>
+      </w:pPr>
+      <w:r>
         <w:t xml:space="preserve">Referencias Bibliográficas</w:t>
       </w:r>
     </w:p>
-    <w:bookmarkStart w:id="148" w:name="refs"/>
-    <w:bookmarkStart w:id="120" w:name="ref-FENAVI2024"/>
+    <w:bookmarkStart w:id="152" w:name="refs"/>
+    <w:bookmarkStart w:id="124" w:name="ref-FENAVI2024"/>
     <w:p>
       <w:pPr>
         <w:pStyle w:val="Bibliography"/>
@@ -15454,7 +16580,7 @@
       <w:r>
         <w:t xml:space="preserve"> </w:t>
       </w:r>
-      <w:hyperlink r:id="rId119">
+      <w:hyperlink r:id="rId123">
         <w:r>
           <w:rPr>
             <w:rStyle w:val="Hyperlink"/>
@@ -15463,8 +16589,8 @@
         </w:r>
       </w:hyperlink>
     </w:p>
-    <w:bookmarkEnd w:id="120"/>
-    <w:bookmarkStart w:id="122" w:name="ref-DANE2024"/>
+    <w:bookmarkEnd w:id="124"/>
+    <w:bookmarkStart w:id="126" w:name="ref-DANE2024"/>
     <w:p>
       <w:pPr>
         <w:pStyle w:val="Bibliography"/>
@@ -15496,7 +16622,7 @@
       <w:r>
         <w:t xml:space="preserve"> </w:t>
       </w:r>
-      <w:hyperlink r:id="rId121">
+      <w:hyperlink r:id="rId125">
         <w:r>
           <w:rPr>
             <w:rStyle w:val="Hyperlink"/>
@@ -15505,8 +16631,8 @@
         </w:r>
       </w:hyperlink>
     </w:p>
-    <w:bookmarkEnd w:id="122"/>
-    <w:bookmarkStart w:id="124" w:name="ref-SolanoBlanco2022"/>
+    <w:bookmarkEnd w:id="126"/>
+    <w:bookmarkStart w:id="128" w:name="ref-SolanoBlanco2022"/>
     <w:p>
       <w:pPr>
         <w:pStyle w:val="Bibliography"/>
@@ -15558,7 +16684,7 @@
       <w:r>
         <w:t xml:space="preserve"> </w:t>
       </w:r>
-      <w:hyperlink r:id="rId123">
+      <w:hyperlink r:id="rId127">
         <w:r>
           <w:rPr>
             <w:rStyle w:val="Hyperlink"/>
@@ -15570,8 +16696,8 @@
         <w:t xml:space="preserve">.</w:t>
       </w:r>
     </w:p>
-    <w:bookmarkEnd w:id="124"/>
-    <w:bookmarkStart w:id="126" w:name="ref-BeckerScholl2006"/>
+    <w:bookmarkEnd w:id="128"/>
+    <w:bookmarkStart w:id="130" w:name="ref-BeckerScholl2006"/>
     <w:p>
       <w:pPr>
         <w:pStyle w:val="Bibliography"/>
@@ -15610,7 +16736,7 @@
       <w:r>
         <w:t xml:space="preserve"> </w:t>
       </w:r>
-      <w:hyperlink r:id="rId125">
+      <w:hyperlink r:id="rId129">
         <w:r>
           <w:rPr>
             <w:rStyle w:val="Hyperlink"/>
@@ -15622,8 +16748,8 @@
         <w:t xml:space="preserve">.</w:t>
       </w:r>
     </w:p>
-    <w:bookmarkEnd w:id="126"/>
-    <w:bookmarkStart w:id="127" w:name="ref-GungorGupta2001"/>
+    <w:bookmarkEnd w:id="130"/>
+    <w:bookmarkStart w:id="131" w:name="ref-GungorGupta2001"/>
     <w:p>
       <w:pPr>
         <w:pStyle w:val="Bibliography"/>
@@ -15666,8 +16792,8 @@
         <w:t xml:space="preserve">, S. M. Gupta, Ed., in Proceedings of SPIE, vol. 4193. SPIE, 2001.</w:t>
       </w:r>
     </w:p>
-    <w:bookmarkEnd w:id="127"/>
-    <w:bookmarkStart w:id="129" w:name="ref-Hu_2023"/>
+    <w:bookmarkEnd w:id="131"/>
+    <w:bookmarkStart w:id="133" w:name="ref-Hu_2023"/>
     <w:p>
       <w:pPr>
         <w:pStyle w:val="Bibliography"/>
@@ -15706,7 +16832,7 @@
       <w:r>
         <w:t xml:space="preserve"> </w:t>
       </w:r>
-      <w:hyperlink r:id="rId128">
+      <w:hyperlink r:id="rId132">
         <w:r>
           <w:rPr>
             <w:rStyle w:val="Hyperlink"/>
@@ -15718,8 +16844,8 @@
         <w:t xml:space="preserve">.</w:t>
       </w:r>
     </w:p>
-    <w:bookmarkEnd w:id="129"/>
-    <w:bookmarkStart w:id="131" w:name="ref-Liu_2019"/>
+    <w:bookmarkEnd w:id="133"/>
+    <w:bookmarkStart w:id="135" w:name="ref-Liu_2019"/>
     <w:p>
       <w:pPr>
         <w:pStyle w:val="Bibliography"/>
@@ -15758,7 +16884,7 @@
       <w:r>
         <w:t xml:space="preserve"> </w:t>
       </w:r>
-      <w:hyperlink r:id="rId130">
+      <w:hyperlink r:id="rId134">
         <w:r>
           <w:rPr>
             <w:rStyle w:val="Hyperlink"/>
@@ -15770,8 +16896,8 @@
         <w:t xml:space="preserve">.</w:t>
       </w:r>
     </w:p>
-    <w:bookmarkEnd w:id="131"/>
-    <w:bookmarkStart w:id="133" w:name="ref-McGovern2007"/>
+    <w:bookmarkEnd w:id="135"/>
+    <w:bookmarkStart w:id="137" w:name="ref-McGovern2007"/>
     <w:p>
       <w:pPr>
         <w:pStyle w:val="Bibliography"/>
@@ -15810,7 +16936,7 @@
       <w:r>
         <w:t xml:space="preserve"> </w:t>
       </w:r>
-      <w:hyperlink r:id="rId132">
+      <w:hyperlink r:id="rId136">
         <w:r>
           <w:rPr>
             <w:rStyle w:val="Hyperlink"/>
@@ -15822,8 +16948,8 @@
         <w:t xml:space="preserve">.</w:t>
       </w:r>
     </w:p>
-    <w:bookmarkEnd w:id="133"/>
-    <w:bookmarkStart w:id="135" w:name="ref-Kucukkoc2020"/>
+    <w:bookmarkEnd w:id="137"/>
+    <w:bookmarkStart w:id="139" w:name="ref-Kucukkoc2020"/>
     <w:p>
       <w:pPr>
         <w:pStyle w:val="Bibliography"/>
@@ -15862,7 +16988,7 @@
       <w:r>
         <w:t xml:space="preserve"> </w:t>
       </w:r>
-      <w:hyperlink r:id="rId134">
+      <w:hyperlink r:id="rId138">
         <w:r>
           <w:rPr>
             <w:rStyle w:val="Hyperlink"/>
@@ -15874,8 +17000,8 @@
         <w:t xml:space="preserve">.</w:t>
       </w:r>
     </w:p>
-    <w:bookmarkEnd w:id="135"/>
-    <w:bookmarkStart w:id="136" w:name="ref-Holland1975"/>
+    <w:bookmarkEnd w:id="139"/>
+    <w:bookmarkStart w:id="140" w:name="ref-Holland1975"/>
     <w:p>
       <w:pPr>
         <w:pStyle w:val="Bibliography"/>
@@ -15906,8 +17032,8 @@
         <w:t xml:space="preserve">. Ann Arbor, MI: University of Michigan Press, 1975.</w:t>
       </w:r>
     </w:p>
-    <w:bookmarkEnd w:id="136"/>
-    <w:bookmarkStart w:id="138" w:name="ref-Wang2021"/>
+    <w:bookmarkEnd w:id="140"/>
+    <w:bookmarkStart w:id="142" w:name="ref-Wang2021"/>
     <w:p>
       <w:pPr>
         <w:pStyle w:val="Bibliography"/>
@@ -15946,7 +17072,7 @@
       <w:r>
         <w:t xml:space="preserve"> </w:t>
       </w:r>
-      <w:hyperlink r:id="rId137">
+      <w:hyperlink r:id="rId141">
         <w:r>
           <w:rPr>
             <w:rStyle w:val="Hyperlink"/>
@@ -15958,8 +17084,8 @@
         <w:t xml:space="preserve">.</w:t>
       </w:r>
     </w:p>
-    <w:bookmarkEnd w:id="138"/>
-    <w:bookmarkStart w:id="139" w:name="ref-Davis1985"/>
+    <w:bookmarkEnd w:id="142"/>
+    <w:bookmarkStart w:id="143" w:name="ref-Davis1985"/>
     <w:p>
       <w:pPr>
         <w:pStyle w:val="Bibliography"/>
@@ -16002,8 +17128,8 @@
         <w:t xml:space="preserve">, 1985, pp. 162–164.</w:t>
       </w:r>
     </w:p>
-    <w:bookmarkEnd w:id="139"/>
-    <w:bookmarkStart w:id="141" w:name="ref-Glover1997"/>
+    <w:bookmarkEnd w:id="143"/>
+    <w:bookmarkStart w:id="145" w:name="ref-Glover1997"/>
     <w:p>
       <w:pPr>
         <w:pStyle w:val="Bibliography"/>
@@ -16036,7 +17162,7 @@
       <w:r>
         <w:t xml:space="preserve"> </w:t>
       </w:r>
-      <w:hyperlink r:id="rId140">
+      <w:hyperlink r:id="rId144">
         <w:r>
           <w:rPr>
             <w:rStyle w:val="Hyperlink"/>
@@ -16048,8 +17174,8 @@
         <w:t xml:space="preserve">.</w:t>
       </w:r>
     </w:p>
-    <w:bookmarkEnd w:id="141"/>
-    <w:bookmarkStart w:id="142" w:name="ref-Moscato1989"/>
+    <w:bookmarkEnd w:id="145"/>
+    <w:bookmarkStart w:id="146" w:name="ref-Moscato1989"/>
     <w:p>
       <w:pPr>
         <w:pStyle w:val="Bibliography"/>
@@ -16079,8 +17205,8 @@
         <w:t xml:space="preserve">Caltech Concurrent Computation Program, C3P Report 826, 1989.</w:t>
       </w:r>
     </w:p>
-    <w:bookmarkEnd w:id="142"/>
-    <w:bookmarkStart w:id="143" w:name="ref-Hu2023"/>
+    <w:bookmarkEnd w:id="146"/>
+    <w:bookmarkStart w:id="147" w:name="ref-Hu2023"/>
     <w:p>
       <w:pPr>
         <w:pStyle w:val="Bibliography"/>
@@ -16119,7 +17245,7 @@
       <w:r>
         <w:t xml:space="preserve"> </w:t>
       </w:r>
-      <w:hyperlink r:id="rId128">
+      <w:hyperlink r:id="rId132">
         <w:r>
           <w:rPr>
             <w:rStyle w:val="Hyperlink"/>
@@ -16131,8 +17257,8 @@
         <w:t xml:space="preserve">.</w:t>
       </w:r>
     </w:p>
-    <w:bookmarkEnd w:id="143"/>
-    <w:bookmarkStart w:id="145" w:name="ref-Tian2023"/>
+    <w:bookmarkEnd w:id="147"/>
+    <w:bookmarkStart w:id="149" w:name="ref-Tian2023"/>
     <w:p>
       <w:pPr>
         <w:pStyle w:val="Bibliography"/>
@@ -16171,7 +17297,7 @@
       <w:r>
         <w:t xml:space="preserve"> </w:t>
       </w:r>
-      <w:hyperlink r:id="rId144">
+      <w:hyperlink r:id="rId148">
         <w:r>
           <w:rPr>
             <w:rStyle w:val="Hyperlink"/>
@@ -16183,8 +17309,8 @@
         <w:t xml:space="preserve">.</w:t>
       </w:r>
     </w:p>
-    <w:bookmarkEnd w:id="145"/>
-    <w:bookmarkStart w:id="147" w:name="ref-Akiba2019"/>
+    <w:bookmarkEnd w:id="149"/>
+    <w:bookmarkStart w:id="151" w:name="ref-Akiba2019"/>
     <w:p>
       <w:pPr>
         <w:pStyle w:val="Bibliography"/>
@@ -16229,7 +17355,7 @@
       <w:r>
         <w:t xml:space="preserve"> </w:t>
       </w:r>
-      <w:hyperlink r:id="rId146">
+      <w:hyperlink r:id="rId150">
         <w:r>
           <w:rPr>
             <w:rStyle w:val="Hyperlink"/>
@@ -16241,9 +17367,9 @@
         <w:t xml:space="preserve">.</w:t>
       </w:r>
     </w:p>
-    <w:bookmarkEnd w:id="147"/>
-    <w:bookmarkEnd w:id="148"/>
-    <w:bookmarkEnd w:id="149"/>
+    <w:bookmarkEnd w:id="151"/>
+    <w:bookmarkEnd w:id="152"/>
+    <w:bookmarkEnd w:id="153"/>
     <w:sectPr>
       <w:footnotePr>
         <w:numRestart w:val="eachSect"/>
@@ -16864,34 +17990,7 @@
     </w:lvlOverride>
   </w:num>
   <w:num w:numId="1017">
-    <w:abstractNumId w:val="99411"/>
-    <w:lvlOverride w:ilvl="0">
-      <w:startOverride w:val="1"/>
-    </w:lvlOverride>
-    <w:lvlOverride w:ilvl="1">
-      <w:startOverride w:val="1"/>
-    </w:lvlOverride>
-    <w:lvlOverride w:ilvl="2">
-      <w:startOverride w:val="1"/>
-    </w:lvlOverride>
-    <w:lvlOverride w:ilvl="3">
-      <w:startOverride w:val="1"/>
-    </w:lvlOverride>
-    <w:lvlOverride w:ilvl="4">
-      <w:startOverride w:val="1"/>
-    </w:lvlOverride>
-    <w:lvlOverride w:ilvl="5">
-      <w:startOverride w:val="1"/>
-    </w:lvlOverride>
-    <w:lvlOverride w:ilvl="6">
-      <w:startOverride w:val="1"/>
-    </w:lvlOverride>
-    <w:lvlOverride w:ilvl="7">
-      <w:startOverride w:val="1"/>
-    </w:lvlOverride>
-    <w:lvlOverride w:ilvl="8">
-      <w:startOverride w:val="1"/>
-    </w:lvlOverride>
+    <w:abstractNumId w:val="991"/>
   </w:num>
   <w:num w:numId="1018">
     <w:abstractNumId w:val="99411"/>
@@ -16924,6 +18023,36 @@
     </w:lvlOverride>
   </w:num>
   <w:num w:numId="1019">
+    <w:abstractNumId w:val="99411"/>
+    <w:lvlOverride w:ilvl="0">
+      <w:startOverride w:val="1"/>
+    </w:lvlOverride>
+    <w:lvlOverride w:ilvl="1">
+      <w:startOverride w:val="1"/>
+    </w:lvlOverride>
+    <w:lvlOverride w:ilvl="2">
+      <w:startOverride w:val="1"/>
+    </w:lvlOverride>
+    <w:lvlOverride w:ilvl="3">
+      <w:startOverride w:val="1"/>
+    </w:lvlOverride>
+    <w:lvlOverride w:ilvl="4">
+      <w:startOverride w:val="1"/>
+    </w:lvlOverride>
+    <w:lvlOverride w:ilvl="5">
+      <w:startOverride w:val="1"/>
+    </w:lvlOverride>
+    <w:lvlOverride w:ilvl="6">
+      <w:startOverride w:val="1"/>
+    </w:lvlOverride>
+    <w:lvlOverride w:ilvl="7">
+      <w:startOverride w:val="1"/>
+    </w:lvlOverride>
+    <w:lvlOverride w:ilvl="8">
+      <w:startOverride w:val="1"/>
+    </w:lvlOverride>
+  </w:num>
+  <w:num w:numId="1020">
     <w:abstractNumId w:val="991"/>
   </w:num>
 </w:numbering>

</xml_diff>